<commit_message>
Final Report modifications and code clean up
</commit_message>
<xml_diff>
--- a/Final Project Report/finalprojectreport.docx
+++ b/Final Project Report/finalprojectreport.docx
@@ -44,6 +44,7 @@
     </w:p>
     <w:p>
       <w:pPr>
+        <w:spacing w:line="360" w:lineRule="auto"/>
         <w:jc w:val="center"/>
         <w:rPr>
           <w:rFonts w:ascii="Bell MT" w:hAnsi="Bell MT" w:cs="Aharoni"/>
@@ -62,6 +63,7 @@
     </w:p>
     <w:p>
       <w:pPr>
+        <w:spacing w:line="360" w:lineRule="auto"/>
         <w:jc w:val="center"/>
         <w:rPr>
           <w:rFonts w:ascii="Bell MT" w:hAnsi="Bell MT" w:cs="Aharoni"/>
@@ -80,6 +82,7 @@
     </w:p>
     <w:p>
       <w:pPr>
+        <w:spacing w:line="360" w:lineRule="auto"/>
         <w:jc w:val="center"/>
         <w:rPr>
           <w:rFonts w:ascii="Bell MT" w:hAnsi="Bell MT" w:cs="Aharoni"/>
@@ -132,6 +135,7 @@
     </w:p>
     <w:p>
       <w:pPr>
+        <w:spacing w:line="360" w:lineRule="auto"/>
         <w:jc w:val="center"/>
         <w:rPr>
           <w:rStyle w:val="Hyperlink"/>
@@ -164,24 +168,33 @@
           <w:sz w:val="28"/>
           <w:szCs w:val="28"/>
         </w:rPr>
-        <w:t xml:space="preserve"> jwhit144@students.kennesaw.edu</w:t>
-      </w:r>
-    </w:p>
-    <w:p>
-      <w:pPr>
-        <w:jc w:val="center"/>
+        <w:br/>
+      </w:r>
+      <w:r>
         <w:rPr>
           <w:rFonts w:ascii="Bell MT" w:hAnsi="Bell MT" w:cs="Aharoni"/>
           <w:sz w:val="28"/>
           <w:szCs w:val="28"/>
         </w:rPr>
-      </w:pPr>
-      <w:r>
+        <w:t>jwhit144@students.kennesaw.edu</w:t>
+      </w:r>
+    </w:p>
+    <w:p>
+      <w:pPr>
+        <w:spacing w:line="360" w:lineRule="auto"/>
+        <w:jc w:val="center"/>
         <w:rPr>
           <w:rFonts w:ascii="Bell MT" w:hAnsi="Bell MT" w:cs="Aharoni"/>
           <w:sz w:val="28"/>
           <w:szCs w:val="28"/>
         </w:rPr>
+      </w:pPr>
+      <w:r>
+        <w:rPr>
+          <w:rFonts w:ascii="Bell MT" w:hAnsi="Bell MT" w:cs="Aharoni"/>
+          <w:sz w:val="28"/>
+          <w:szCs w:val="28"/>
+        </w:rPr>
         <w:t>npowers2@students.kennesaw.edu</w:t>
       </w:r>
     </w:p>
@@ -197,6 +210,12 @@
     </w:p>
     <w:sdt>
       <w:sdtPr>
+        <w:rPr>
+          <w:rFonts w:asciiTheme="minorHAnsi" w:eastAsiaTheme="minorHAnsi" w:hAnsiTheme="minorHAnsi" w:cstheme="minorBidi"/>
+          <w:color w:val="auto"/>
+          <w:sz w:val="22"/>
+          <w:szCs w:val="22"/>
+        </w:rPr>
         <w:id w:val="-1351937995"/>
         <w:docPartObj>
           <w:docPartGallery w:val="Table of Contents"/>
@@ -205,13 +224,9 @@
       </w:sdtPr>
       <w:sdtEndPr>
         <w:rPr>
-          <w:rFonts w:asciiTheme="minorHAnsi" w:eastAsiaTheme="minorHAnsi" w:hAnsiTheme="minorHAnsi" w:cstheme="minorBidi"/>
           <w:b/>
           <w:bCs/>
           <w:noProof/>
-          <w:color w:val="auto"/>
-          <w:sz w:val="22"/>
-          <w:szCs w:val="22"/>
         </w:rPr>
       </w:sdtEndPr>
       <w:sdtContent>
@@ -243,13 +258,13 @@
           <w:r>
             <w:fldChar w:fldCharType="separate"/>
           </w:r>
-          <w:hyperlink w:anchor="_Toc418371360" w:history="1">
+          <w:hyperlink w:anchor="_Toc418578797" w:history="1">
             <w:r>
               <w:rPr>
                 <w:rStyle w:val="Hyperlink"/>
                 <w:noProof/>
               </w:rPr>
-              <w:t>Introduction</w:t>
+              <w:t>figures</w:t>
             </w:r>
             <w:r>
               <w:rPr>
@@ -270,7 +285,7 @@
                 <w:noProof/>
                 <w:webHidden/>
               </w:rPr>
-              <w:instrText xml:space="preserve"> PAGEREF _Toc418371360 \h </w:instrText>
+              <w:instrText xml:space="preserve"> PAGEREF _Toc418578797 \h </w:instrText>
             </w:r>
             <w:r>
               <w:rPr>
@@ -290,7 +305,7 @@
                 <w:noProof/>
                 <w:webHidden/>
               </w:rPr>
-              <w:t>4</w:t>
+              <w:t>3</w:t>
             </w:r>
             <w:r>
               <w:rPr>
@@ -312,13 +327,13 @@
               <w:noProof/>
             </w:rPr>
           </w:pPr>
-          <w:hyperlink w:anchor="_Toc418371361" w:history="1">
+          <w:hyperlink w:anchor="_Toc418578798" w:history="1">
             <w:r>
               <w:rPr>
                 <w:rStyle w:val="Hyperlink"/>
                 <w:noProof/>
               </w:rPr>
-              <w:t>The Model</w:t>
+              <w:t>abstract</w:t>
             </w:r>
             <w:r>
               <w:rPr>
@@ -339,7 +354,7 @@
                 <w:noProof/>
                 <w:webHidden/>
               </w:rPr>
-              <w:instrText xml:space="preserve"> PAGEREF _Toc418371361 \h </w:instrText>
+              <w:instrText xml:space="preserve"> PAGEREF _Toc418578798 \h </w:instrText>
             </w:r>
             <w:r>
               <w:rPr>
@@ -381,13 +396,13 @@
               <w:noProof/>
             </w:rPr>
           </w:pPr>
-          <w:hyperlink w:anchor="_Toc418371362" w:history="1">
+          <w:hyperlink w:anchor="_Toc418578799" w:history="1">
             <w:r>
               <w:rPr>
                 <w:rStyle w:val="Hyperlink"/>
                 <w:noProof/>
               </w:rPr>
-              <w:t>Internet packet and vehicle analogy</w:t>
+              <w:t>introduction</w:t>
             </w:r>
             <w:r>
               <w:rPr>
@@ -408,7 +423,7 @@
                 <w:noProof/>
                 <w:webHidden/>
               </w:rPr>
-              <w:instrText xml:space="preserve"> PAGEREF _Toc418371362 \h </w:instrText>
+              <w:instrText xml:space="preserve"> PAGEREF _Toc418578799 \h </w:instrText>
             </w:r>
             <w:r>
               <w:rPr>
@@ -428,7 +443,7 @@
                 <w:noProof/>
                 <w:webHidden/>
               </w:rPr>
-              <w:t>5</w:t>
+              <w:t>4</w:t>
             </w:r>
             <w:r>
               <w:rPr>
@@ -450,13 +465,13 @@
               <w:noProof/>
             </w:rPr>
           </w:pPr>
-          <w:hyperlink w:anchor="_Toc418371363" w:history="1">
+          <w:hyperlink w:anchor="_Toc418578800" w:history="1">
             <w:r>
               <w:rPr>
                 <w:rStyle w:val="Hyperlink"/>
                 <w:noProof/>
               </w:rPr>
-              <w:t>Vehicle routing</w:t>
+              <w:t>the model</w:t>
             </w:r>
             <w:r>
               <w:rPr>
@@ -477,7 +492,7 @@
                 <w:noProof/>
                 <w:webHidden/>
               </w:rPr>
-              <w:instrText xml:space="preserve"> PAGEREF _Toc418371363 \h </w:instrText>
+              <w:instrText xml:space="preserve"> PAGEREF _Toc418578800 \h </w:instrText>
             </w:r>
             <w:r>
               <w:rPr>
@@ -497,7 +512,7 @@
                 <w:noProof/>
                 <w:webHidden/>
               </w:rPr>
-              <w:t>6</w:t>
+              <w:t>4</w:t>
             </w:r>
             <w:r>
               <w:rPr>
@@ -519,13 +534,13 @@
               <w:noProof/>
             </w:rPr>
           </w:pPr>
-          <w:hyperlink w:anchor="_Toc418371364" w:history="1">
+          <w:hyperlink w:anchor="_Toc418578801" w:history="1">
             <w:r>
               <w:rPr>
                 <w:rStyle w:val="Hyperlink"/>
                 <w:noProof/>
               </w:rPr>
-              <w:t>Preventing deadlock</w:t>
+              <w:t>internet packet and vehicle analogy</w:t>
             </w:r>
             <w:r>
               <w:rPr>
@@ -546,7 +561,7 @@
                 <w:noProof/>
                 <w:webHidden/>
               </w:rPr>
-              <w:instrText xml:space="preserve"> PAGEREF _Toc418371364 \h </w:instrText>
+              <w:instrText xml:space="preserve"> PAGEREF _Toc418578801 \h </w:instrText>
             </w:r>
             <w:r>
               <w:rPr>
@@ -588,12 +603,150 @@
               <w:noProof/>
             </w:rPr>
           </w:pPr>
-          <w:hyperlink w:anchor="_Toc418371365" w:history="1">
+          <w:hyperlink w:anchor="_Toc418578802" w:history="1">
             <w:r>
               <w:rPr>
                 <w:rStyle w:val="Hyperlink"/>
                 <w:noProof/>
               </w:rPr>
+              <w:t>vehicle routing</w:t>
+            </w:r>
+            <w:r>
+              <w:rPr>
+                <w:noProof/>
+                <w:webHidden/>
+              </w:rPr>
+              <w:tab/>
+            </w:r>
+            <w:r>
+              <w:rPr>
+                <w:noProof/>
+                <w:webHidden/>
+              </w:rPr>
+              <w:fldChar w:fldCharType="begin"/>
+            </w:r>
+            <w:r>
+              <w:rPr>
+                <w:noProof/>
+                <w:webHidden/>
+              </w:rPr>
+              <w:instrText xml:space="preserve"> PAGEREF _Toc418578802 \h </w:instrText>
+            </w:r>
+            <w:r>
+              <w:rPr>
+                <w:noProof/>
+                <w:webHidden/>
+              </w:rPr>
+            </w:r>
+            <w:r>
+              <w:rPr>
+                <w:noProof/>
+                <w:webHidden/>
+              </w:rPr>
+              <w:fldChar w:fldCharType="separate"/>
+            </w:r>
+            <w:r>
+              <w:rPr>
+                <w:noProof/>
+                <w:webHidden/>
+              </w:rPr>
+              <w:t>6</w:t>
+            </w:r>
+            <w:r>
+              <w:rPr>
+                <w:noProof/>
+                <w:webHidden/>
+              </w:rPr>
+              <w:fldChar w:fldCharType="end"/>
+            </w:r>
+          </w:hyperlink>
+        </w:p>
+        <w:p>
+          <w:pPr>
+            <w:pStyle w:val="TOC1"/>
+            <w:tabs>
+              <w:tab w:val="right" w:leader="dot" w:pos="9350"/>
+            </w:tabs>
+            <w:rPr>
+              <w:rFonts w:eastAsiaTheme="minorEastAsia"/>
+              <w:noProof/>
+            </w:rPr>
+          </w:pPr>
+          <w:hyperlink w:anchor="_Toc418578803" w:history="1">
+            <w:r>
+              <w:rPr>
+                <w:rStyle w:val="Hyperlink"/>
+                <w:noProof/>
+              </w:rPr>
+              <w:t>preventing deadlock</w:t>
+            </w:r>
+            <w:r>
+              <w:rPr>
+                <w:noProof/>
+                <w:webHidden/>
+              </w:rPr>
+              <w:tab/>
+            </w:r>
+            <w:r>
+              <w:rPr>
+                <w:noProof/>
+                <w:webHidden/>
+              </w:rPr>
+              <w:fldChar w:fldCharType="begin"/>
+            </w:r>
+            <w:r>
+              <w:rPr>
+                <w:noProof/>
+                <w:webHidden/>
+              </w:rPr>
+              <w:instrText xml:space="preserve"> PAGEREF _Toc418578803 \h </w:instrText>
+            </w:r>
+            <w:r>
+              <w:rPr>
+                <w:noProof/>
+                <w:webHidden/>
+              </w:rPr>
+            </w:r>
+            <w:r>
+              <w:rPr>
+                <w:noProof/>
+                <w:webHidden/>
+              </w:rPr>
+              <w:fldChar w:fldCharType="separate"/>
+            </w:r>
+            <w:r>
+              <w:rPr>
+                <w:noProof/>
+                <w:webHidden/>
+              </w:rPr>
+              <w:t>6</w:t>
+            </w:r>
+            <w:r>
+              <w:rPr>
+                <w:noProof/>
+                <w:webHidden/>
+              </w:rPr>
+              <w:fldChar w:fldCharType="end"/>
+            </w:r>
+          </w:hyperlink>
+        </w:p>
+        <w:p>
+          <w:pPr>
+            <w:pStyle w:val="TOC1"/>
+            <w:tabs>
+              <w:tab w:val="right" w:leader="dot" w:pos="9350"/>
+            </w:tabs>
+            <w:rPr>
+              <w:rFonts w:eastAsiaTheme="minorEastAsia"/>
+              <w:noProof/>
+            </w:rPr>
+          </w:pPr>
+          <w:hyperlink w:anchor="_Toc418578804" w:history="1">
+            <w:r>
+              <w:rPr>
+                <w:rStyle w:val="Hyperlink"/>
+                <w:noProof/>
+              </w:rPr>
               <w:t>Simulation GUI</w:t>
             </w:r>
             <w:r>
@@ -615,7 +768,7 @@
                 <w:noProof/>
                 <w:webHidden/>
               </w:rPr>
-              <w:instrText xml:space="preserve"> PAGEREF _Toc418371365 \h </w:instrText>
+              <w:instrText xml:space="preserve"> PAGEREF _Toc418578804 \h </w:instrText>
             </w:r>
             <w:r>
               <w:rPr>
@@ -636,6 +789,282 @@
                 <w:webHidden/>
               </w:rPr>
               <w:t>7</w:t>
+            </w:r>
+            <w:r>
+              <w:rPr>
+                <w:noProof/>
+                <w:webHidden/>
+              </w:rPr>
+              <w:fldChar w:fldCharType="end"/>
+            </w:r>
+          </w:hyperlink>
+        </w:p>
+        <w:p>
+          <w:pPr>
+            <w:pStyle w:val="TOC1"/>
+            <w:tabs>
+              <w:tab w:val="right" w:leader="dot" w:pos="9350"/>
+            </w:tabs>
+            <w:rPr>
+              <w:rFonts w:eastAsiaTheme="minorEastAsia"/>
+              <w:noProof/>
+            </w:rPr>
+          </w:pPr>
+          <w:hyperlink w:anchor="_Toc418578805" w:history="1">
+            <w:r>
+              <w:rPr>
+                <w:rStyle w:val="Hyperlink"/>
+                <w:noProof/>
+              </w:rPr>
+              <w:t>user interface</w:t>
+            </w:r>
+            <w:r>
+              <w:rPr>
+                <w:noProof/>
+                <w:webHidden/>
+              </w:rPr>
+              <w:tab/>
+            </w:r>
+            <w:r>
+              <w:rPr>
+                <w:noProof/>
+                <w:webHidden/>
+              </w:rPr>
+              <w:fldChar w:fldCharType="begin"/>
+            </w:r>
+            <w:r>
+              <w:rPr>
+                <w:noProof/>
+                <w:webHidden/>
+              </w:rPr>
+              <w:instrText xml:space="preserve"> PAGEREF _Toc418578805 \h </w:instrText>
+            </w:r>
+            <w:r>
+              <w:rPr>
+                <w:noProof/>
+                <w:webHidden/>
+              </w:rPr>
+            </w:r>
+            <w:r>
+              <w:rPr>
+                <w:noProof/>
+                <w:webHidden/>
+              </w:rPr>
+              <w:fldChar w:fldCharType="separate"/>
+            </w:r>
+            <w:r>
+              <w:rPr>
+                <w:noProof/>
+                <w:webHidden/>
+              </w:rPr>
+              <w:t>7</w:t>
+            </w:r>
+            <w:r>
+              <w:rPr>
+                <w:noProof/>
+                <w:webHidden/>
+              </w:rPr>
+              <w:fldChar w:fldCharType="end"/>
+            </w:r>
+          </w:hyperlink>
+        </w:p>
+        <w:p>
+          <w:pPr>
+            <w:pStyle w:val="TOC1"/>
+            <w:tabs>
+              <w:tab w:val="right" w:leader="dot" w:pos="9350"/>
+            </w:tabs>
+            <w:rPr>
+              <w:rFonts w:eastAsiaTheme="minorEastAsia"/>
+              <w:noProof/>
+            </w:rPr>
+          </w:pPr>
+          <w:hyperlink w:anchor="_Toc418578806" w:history="1">
+            <w:r>
+              <w:rPr>
+                <w:rStyle w:val="Hyperlink"/>
+                <w:noProof/>
+              </w:rPr>
+              <w:t>simulation Output</w:t>
+            </w:r>
+            <w:r>
+              <w:rPr>
+                <w:noProof/>
+                <w:webHidden/>
+              </w:rPr>
+              <w:tab/>
+            </w:r>
+            <w:r>
+              <w:rPr>
+                <w:noProof/>
+                <w:webHidden/>
+              </w:rPr>
+              <w:fldChar w:fldCharType="begin"/>
+            </w:r>
+            <w:r>
+              <w:rPr>
+                <w:noProof/>
+                <w:webHidden/>
+              </w:rPr>
+              <w:instrText xml:space="preserve"> PAGEREF _Toc418578806 \h </w:instrText>
+            </w:r>
+            <w:r>
+              <w:rPr>
+                <w:noProof/>
+                <w:webHidden/>
+              </w:rPr>
+            </w:r>
+            <w:r>
+              <w:rPr>
+                <w:noProof/>
+                <w:webHidden/>
+              </w:rPr>
+              <w:fldChar w:fldCharType="separate"/>
+            </w:r>
+            <w:r>
+              <w:rPr>
+                <w:noProof/>
+                <w:webHidden/>
+              </w:rPr>
+              <w:t>8</w:t>
+            </w:r>
+            <w:r>
+              <w:rPr>
+                <w:noProof/>
+                <w:webHidden/>
+              </w:rPr>
+              <w:fldChar w:fldCharType="end"/>
+            </w:r>
+          </w:hyperlink>
+        </w:p>
+        <w:p>
+          <w:pPr>
+            <w:pStyle w:val="TOC1"/>
+            <w:tabs>
+              <w:tab w:val="right" w:leader="dot" w:pos="9350"/>
+            </w:tabs>
+            <w:rPr>
+              <w:rFonts w:eastAsiaTheme="minorEastAsia"/>
+              <w:noProof/>
+            </w:rPr>
+          </w:pPr>
+          <w:hyperlink w:anchor="_Toc418578807" w:history="1">
+            <w:r>
+              <w:rPr>
+                <w:rStyle w:val="Hyperlink"/>
+                <w:noProof/>
+              </w:rPr>
+              <w:t>source code</w:t>
+            </w:r>
+            <w:r>
+              <w:rPr>
+                <w:noProof/>
+                <w:webHidden/>
+              </w:rPr>
+              <w:tab/>
+            </w:r>
+            <w:r>
+              <w:rPr>
+                <w:noProof/>
+                <w:webHidden/>
+              </w:rPr>
+              <w:fldChar w:fldCharType="begin"/>
+            </w:r>
+            <w:r>
+              <w:rPr>
+                <w:noProof/>
+                <w:webHidden/>
+              </w:rPr>
+              <w:instrText xml:space="preserve"> PAGEREF _Toc418578807 \h </w:instrText>
+            </w:r>
+            <w:r>
+              <w:rPr>
+                <w:noProof/>
+                <w:webHidden/>
+              </w:rPr>
+            </w:r>
+            <w:r>
+              <w:rPr>
+                <w:noProof/>
+                <w:webHidden/>
+              </w:rPr>
+              <w:fldChar w:fldCharType="separate"/>
+            </w:r>
+            <w:r>
+              <w:rPr>
+                <w:noProof/>
+                <w:webHidden/>
+              </w:rPr>
+              <w:t>10</w:t>
+            </w:r>
+            <w:r>
+              <w:rPr>
+                <w:noProof/>
+                <w:webHidden/>
+              </w:rPr>
+              <w:fldChar w:fldCharType="end"/>
+            </w:r>
+          </w:hyperlink>
+        </w:p>
+        <w:p>
+          <w:pPr>
+            <w:pStyle w:val="TOC1"/>
+            <w:tabs>
+              <w:tab w:val="right" w:leader="dot" w:pos="9350"/>
+            </w:tabs>
+            <w:rPr>
+              <w:rFonts w:eastAsiaTheme="minorEastAsia"/>
+              <w:noProof/>
+            </w:rPr>
+          </w:pPr>
+          <w:hyperlink w:anchor="_Toc418578808" w:history="1">
+            <w:r>
+              <w:rPr>
+                <w:rStyle w:val="Hyperlink"/>
+                <w:noProof/>
+              </w:rPr>
+              <w:t>conclusion</w:t>
+            </w:r>
+            <w:r>
+              <w:rPr>
+                <w:noProof/>
+                <w:webHidden/>
+              </w:rPr>
+              <w:tab/>
+            </w:r>
+            <w:r>
+              <w:rPr>
+                <w:noProof/>
+                <w:webHidden/>
+              </w:rPr>
+              <w:fldChar w:fldCharType="begin"/>
+            </w:r>
+            <w:r>
+              <w:rPr>
+                <w:noProof/>
+                <w:webHidden/>
+              </w:rPr>
+              <w:instrText xml:space="preserve"> PAGEREF _Toc418578808 \h </w:instrText>
+            </w:r>
+            <w:r>
+              <w:rPr>
+                <w:noProof/>
+                <w:webHidden/>
+              </w:rPr>
+            </w:r>
+            <w:r>
+              <w:rPr>
+                <w:noProof/>
+                <w:webHidden/>
+              </w:rPr>
+              <w:fldChar w:fldCharType="separate"/>
+            </w:r>
+            <w:r>
+              <w:rPr>
+                <w:noProof/>
+                <w:webHidden/>
+              </w:rPr>
+              <w:t>10</w:t>
             </w:r>
             <w:r>
               <w:rPr>
@@ -673,6 +1102,19 @@
     </w:p>
     <w:p>
       <w:pPr>
+        <w:pStyle w:val="Heading1"/>
+      </w:pPr>
+      <w:bookmarkStart w:id="0" w:name="_Toc418578797"/>
+      <w:proofErr w:type="gramStart"/>
+      <w:r>
+        <w:lastRenderedPageBreak/>
+        <w:t>figures</w:t>
+      </w:r>
+      <w:bookmarkEnd w:id="0"/>
+      <w:proofErr w:type="gramEnd"/>
+    </w:p>
+    <w:p>
+      <w:pPr>
         <w:pStyle w:val="TableofFigures"/>
         <w:tabs>
           <w:tab w:val="right" w:leader="dot" w:pos="9350"/>
@@ -686,7 +1128,6 @@
         <w:rPr>
           <w:rFonts w:cs="Aharoni"/>
         </w:rPr>
-        <w:lastRenderedPageBreak/>
         <w:fldChar w:fldCharType="begin"/>
       </w:r>
       <w:r>
@@ -701,13 +1142,13 @@
         </w:rPr>
         <w:fldChar w:fldCharType="separate"/>
       </w:r>
-      <w:hyperlink w:anchor="_Toc418369792" w:history="1">
+      <w:hyperlink w:anchor="_Toc418578704" w:history="1">
         <w:r>
           <w:rPr>
             <w:rStyle w:val="Hyperlink"/>
             <w:noProof/>
           </w:rPr>
-          <w:t>Figure 1: Illustration of the simulation model with LaneQueus (Blue), and Intersections.</w:t>
+          <w:t>Figure 1: Illustration of two intersection nodes in a simulation model with LaneQueus (Blue), and Intersections.The white arrows represent the paths vehicles can make</w:t>
         </w:r>
         <w:r>
           <w:rPr>
@@ -728,7 +1169,7 @@
             <w:noProof/>
             <w:webHidden/>
           </w:rPr>
-          <w:instrText xml:space="preserve"> PAGEREF _Toc418369792 \h </w:instrText>
+          <w:instrText xml:space="preserve"> PAGEREF _Toc418578704 \h </w:instrText>
         </w:r>
         <w:r>
           <w:rPr>
@@ -761,6 +1202,144 @@
     </w:p>
     <w:p>
       <w:pPr>
+        <w:pStyle w:val="TableofFigures"/>
+        <w:tabs>
+          <w:tab w:val="right" w:leader="dot" w:pos="9350"/>
+        </w:tabs>
+        <w:rPr>
+          <w:rFonts w:eastAsiaTheme="minorEastAsia"/>
+          <w:noProof/>
+        </w:rPr>
+      </w:pPr>
+      <w:hyperlink r:id="rId7" w:anchor="_Toc418578705" w:history="1">
+        <w:r>
+          <w:rPr>
+            <w:rStyle w:val="Hyperlink"/>
+            <w:noProof/>
+          </w:rPr>
+          <w:t>Figure 2: Image showing the expanded build menu</w:t>
+        </w:r>
+        <w:r>
+          <w:rPr>
+            <w:noProof/>
+            <w:webHidden/>
+          </w:rPr>
+          <w:tab/>
+        </w:r>
+        <w:r>
+          <w:rPr>
+            <w:noProof/>
+            <w:webHidden/>
+          </w:rPr>
+          <w:fldChar w:fldCharType="begin"/>
+        </w:r>
+        <w:r>
+          <w:rPr>
+            <w:noProof/>
+            <w:webHidden/>
+          </w:rPr>
+          <w:instrText xml:space="preserve"> PAGEREF _Toc418578705 \h </w:instrText>
+        </w:r>
+        <w:r>
+          <w:rPr>
+            <w:noProof/>
+            <w:webHidden/>
+          </w:rPr>
+        </w:r>
+        <w:r>
+          <w:rPr>
+            <w:noProof/>
+            <w:webHidden/>
+          </w:rPr>
+          <w:fldChar w:fldCharType="separate"/>
+        </w:r>
+        <w:r>
+          <w:rPr>
+            <w:noProof/>
+            <w:webHidden/>
+          </w:rPr>
+          <w:t>7</w:t>
+        </w:r>
+        <w:r>
+          <w:rPr>
+            <w:noProof/>
+            <w:webHidden/>
+          </w:rPr>
+          <w:fldChar w:fldCharType="end"/>
+        </w:r>
+      </w:hyperlink>
+    </w:p>
+    <w:p>
+      <w:pPr>
+        <w:pStyle w:val="TableofFigures"/>
+        <w:tabs>
+          <w:tab w:val="right" w:leader="dot" w:pos="9350"/>
+        </w:tabs>
+        <w:rPr>
+          <w:rFonts w:eastAsiaTheme="minorEastAsia"/>
+          <w:noProof/>
+        </w:rPr>
+      </w:pPr>
+      <w:hyperlink w:anchor="_Toc418578706" w:history="1">
+        <w:r>
+          <w:rPr>
+            <w:rStyle w:val="Hyperlink"/>
+            <w:noProof/>
+          </w:rPr>
+          <w:t>Figure 3: JSON file containing statistical and physical information about the model and simulation.</w:t>
+        </w:r>
+        <w:r>
+          <w:rPr>
+            <w:noProof/>
+            <w:webHidden/>
+          </w:rPr>
+          <w:tab/>
+        </w:r>
+        <w:r>
+          <w:rPr>
+            <w:noProof/>
+            <w:webHidden/>
+          </w:rPr>
+          <w:fldChar w:fldCharType="begin"/>
+        </w:r>
+        <w:r>
+          <w:rPr>
+            <w:noProof/>
+            <w:webHidden/>
+          </w:rPr>
+          <w:instrText xml:space="preserve"> PAGEREF _Toc418578706 \h </w:instrText>
+        </w:r>
+        <w:r>
+          <w:rPr>
+            <w:noProof/>
+            <w:webHidden/>
+          </w:rPr>
+        </w:r>
+        <w:r>
+          <w:rPr>
+            <w:noProof/>
+            <w:webHidden/>
+          </w:rPr>
+          <w:fldChar w:fldCharType="separate"/>
+        </w:r>
+        <w:r>
+          <w:rPr>
+            <w:noProof/>
+            <w:webHidden/>
+          </w:rPr>
+          <w:t>9</w:t>
+        </w:r>
+        <w:r>
+          <w:rPr>
+            <w:noProof/>
+            <w:webHidden/>
+          </w:rPr>
+          <w:fldChar w:fldCharType="end"/>
+        </w:r>
+      </w:hyperlink>
+    </w:p>
+    <w:p>
+      <w:pPr>
         <w:rPr>
           <w:rFonts w:cs="Aharoni"/>
         </w:rPr>
@@ -782,30 +1361,56 @@
       <w:pPr>
         <w:pStyle w:val="Heading1"/>
       </w:pPr>
+      <w:bookmarkStart w:id="1" w:name="_Toc418578798"/>
+      <w:proofErr w:type="gramStart"/>
       <w:r>
         <w:lastRenderedPageBreak/>
-        <w:t>Abstract</w:t>
-      </w:r>
-    </w:p>
-    <w:p>
-      <w:pPr>
+        <w:t>a</w:t>
+      </w:r>
+      <w:r>
+        <w:t>bstract</w:t>
+      </w:r>
+      <w:bookmarkEnd w:id="1"/>
+      <w:proofErr w:type="gramEnd"/>
+    </w:p>
+    <w:p>
+      <w:pPr>
+        <w:spacing w:line="480" w:lineRule="auto"/>
         <w:ind w:firstLine="720"/>
       </w:pPr>
       <w:r>
-        <w:t xml:space="preserve">This document describes the model and </w:t>
-      </w:r>
-      <w:bookmarkStart w:id="0" w:name="_GoBack"/>
-      <w:bookmarkEnd w:id="0"/>
+        <w:t>Th</w:t>
+      </w:r>
+      <w:r>
+        <w:t xml:space="preserve">is document describes the software produced to model and simulate street networks. The algorithms used to simulate vehicle behavior </w:t>
+      </w:r>
+      <w:r>
+        <w:t xml:space="preserve">will </w:t>
+      </w:r>
+      <w:r>
+        <w:t xml:space="preserve">also </w:t>
+      </w:r>
+      <w:r>
+        <w:t xml:space="preserve">be mentioned. </w:t>
+      </w:r>
+      <w:r>
+        <w:t>The Simulation Project required modeling, development, testing, and modifications to make it fully functional. Traffic simulations require a high degree of attention to functionality. Also, since Unity Engine was part of this project, the process functions needed to cooperate under certain conditions with the user interaction on the interface of the simulation. The simulation required tools to model the roads, intersections, and points of interest using separate Unity Engine classes connecting back to the controller classes.</w:t>
+      </w:r>
     </w:p>
     <w:p>
       <w:pPr>
         <w:pStyle w:val="Heading1"/>
       </w:pPr>
-      <w:bookmarkStart w:id="1" w:name="_Toc418371360"/>
-      <w:r>
-        <w:t>Introduction</w:t>
-      </w:r>
-      <w:bookmarkEnd w:id="1"/>
+      <w:bookmarkStart w:id="2" w:name="_Toc418578799"/>
+      <w:proofErr w:type="gramStart"/>
+      <w:r>
+        <w:t>i</w:t>
+      </w:r>
+      <w:r>
+        <w:t>ntroduction</w:t>
+      </w:r>
+      <w:bookmarkEnd w:id="2"/>
+      <w:proofErr w:type="gramEnd"/>
     </w:p>
     <w:p>
       <w:pPr>
@@ -831,122 +1436,80 @@
         <w:rPr>
           <w:rFonts w:cs="Aharoni"/>
         </w:rPr>
-        <w:t xml:space="preserve">What we had to do was think hard about how to simulate traffic accurately in the most simplistic manner that we could think of. </w:t>
+        <w:t>What we had to do was think hard about how to simulate traffic accurately in the most simplistic manner that we could think of.</w:t>
       </w:r>
       <w:r>
         <w:rPr>
           <w:rFonts w:cs="Aharoni"/>
         </w:rPr>
-        <w:t xml:space="preserve">At first I thought that we were going to do this project in </w:t>
-      </w:r>
-      <w:proofErr w:type="spellStart"/>
+        <w:t xml:space="preserve"> The Unity3d engine is used to render the GUI and provide UI functionality</w:t>
+      </w:r>
       <w:r>
         <w:rPr>
           <w:rFonts w:cs="Aharoni"/>
         </w:rPr>
-        <w:t>OO</w:t>
+        <w:t>.</w:t>
       </w:r>
       <w:r>
         <w:rPr>
           <w:rFonts w:cs="Aharoni"/>
         </w:rPr>
-        <w:t>SimL</w:t>
-      </w:r>
-      <w:proofErr w:type="spellEnd"/>
+        <w:t xml:space="preserve"> A process-based simulation is used to model time and events within the simulation</w:t>
+      </w:r>
       <w:r>
         <w:rPr>
           <w:rFonts w:cs="Aharoni"/>
         </w:rPr>
-        <w:t>, but then Nick showed me a</w:t>
+        <w:t xml:space="preserve">. </w:t>
       </w:r>
       <w:r>
         <w:rPr>
           <w:rFonts w:cs="Aharoni"/>
         </w:rPr>
-        <w:t xml:space="preserve"> program someone made that </w:t>
+        <w:t xml:space="preserve">To accomplish the development process, models and outlines of how real traffic </w:t>
       </w:r>
       <w:r>
         <w:rPr>
           <w:rFonts w:cs="Aharoni"/>
         </w:rPr>
-        <w:t>looked</w:t>
+        <w:t>models</w:t>
       </w:r>
       <w:r>
         <w:rPr>
           <w:rFonts w:cs="Aharoni"/>
         </w:rPr>
-        <w:t xml:space="preserve"> a lot like a basic 3D video game simulation along the lines of the Sim City games (or many Sim City influenced games)</w:t>
+        <w:t xml:space="preserve"> had to be produced</w:t>
       </w:r>
       <w:r>
         <w:rPr>
           <w:rFonts w:cs="Aharoni"/>
         </w:rPr>
-        <w:t xml:space="preserve">. </w:t>
-      </w:r>
-      <w:r>
-        <w:rPr>
-          <w:rFonts w:cs="Aharoni"/>
-        </w:rPr>
-        <w:t>After seeing the simulation, we then decided to develop the program with a process based simulation engine compared</w:t>
-      </w:r>
-      <w:r>
-        <w:rPr>
-          <w:rFonts w:cs="Aharoni"/>
-        </w:rPr>
-        <w:t xml:space="preserve"> to</w:t>
-      </w:r>
-      <w:r>
-        <w:rPr>
-          <w:rFonts w:cs="Aharoni"/>
-        </w:rPr>
-        <w:t xml:space="preserve"> discrete-event simulation, which the assignments were built upon. </w:t>
-      </w:r>
-      <w:r>
-        <w:rPr>
-          <w:rFonts w:cs="Aharoni"/>
-        </w:rPr>
-        <w:t xml:space="preserve">To accomplish the development process, we had to draw models and outlines of how real traffic works, </w:t>
-      </w:r>
-      <w:r>
-        <w:rPr>
-          <w:rFonts w:cs="Aharoni"/>
-        </w:rPr>
-        <w:t xml:space="preserve">and </w:t>
-      </w:r>
-      <w:r>
-        <w:rPr>
-          <w:rFonts w:cs="Aharoni"/>
-        </w:rPr>
-        <w:t xml:space="preserve">the program was written in C# </w:t>
-      </w:r>
-      <w:r>
-        <w:rPr>
-          <w:rFonts w:cs="Aharoni"/>
-        </w:rPr>
-        <w:t xml:space="preserve">using Visual Basic </w:t>
-      </w:r>
-      <w:r>
-        <w:rPr>
-          <w:rFonts w:cs="Aharoni"/>
-        </w:rPr>
-        <w:t xml:space="preserve">and a game engine called Unity 3D Personal Edition. </w:t>
-      </w:r>
-      <w:r>
-        <w:rPr>
-          <w:rFonts w:cs="Aharoni"/>
-        </w:rPr>
-        <w:t>Development time, along with several delays, took us a month to accomplish.</w:t>
+        <w:t>. Unity3d provides support for C#, Jscript, and Boo scripts, C# was chosen as it provided the most reliable code, and had built-in support for concurrent software features.</w:t>
       </w:r>
     </w:p>
     <w:p>
       <w:pPr>
         <w:pStyle w:val="Heading1"/>
       </w:pPr>
-      <w:bookmarkStart w:id="2" w:name="_Toc418371361"/>
-      <w:r>
-        <w:t>The Model</w:t>
-      </w:r>
-      <w:bookmarkEnd w:id="2"/>
+      <w:bookmarkStart w:id="3" w:name="_Toc418578800"/>
+      <w:proofErr w:type="gramStart"/>
+      <w:r>
+        <w:t>t</w:t>
+      </w:r>
+      <w:r>
+        <w:t>he</w:t>
+      </w:r>
+      <w:proofErr w:type="gramEnd"/>
+      <w:r>
+        <w:t xml:space="preserve"> </w:t>
+      </w:r>
+      <w:r>
+        <w:t>m</w:t>
+      </w:r>
+      <w:r>
+        <w:t>odel</w:t>
+      </w:r>
+      <w:bookmarkEnd w:id="3"/>
     </w:p>
     <w:p>
       <w:pPr>
@@ -954,7 +1517,13 @@
         <w:ind w:firstLine="720"/>
       </w:pPr>
       <w:r>
-        <w:t xml:space="preserve">The model contains three types of objects. Those are </w:t>
+        <w:t xml:space="preserve">The model contains three </w:t>
+      </w:r>
+      <w:r>
+        <w:t xml:space="preserve">primary </w:t>
+      </w:r>
+      <w:r>
+        <w:t xml:space="preserve">types of objects. Those are </w:t>
       </w:r>
       <w:proofErr w:type="spellStart"/>
       <w:r>
@@ -965,7 +1534,25 @@
       </w:r>
       <w:proofErr w:type="spellEnd"/>
       <w:r>
-        <w:t xml:space="preserve">, Vehicles, and Intersections. </w:t>
+        <w:t xml:space="preserve">, </w:t>
+      </w:r>
+      <w:r>
+        <w:rPr>
+          <w:b/>
+        </w:rPr>
+        <w:t>Vehicles</w:t>
+      </w:r>
+      <w:r>
+        <w:t xml:space="preserve">, and </w:t>
+      </w:r>
+      <w:r>
+        <w:rPr>
+          <w:b/>
+        </w:rPr>
+        <w:t>Intersections</w:t>
+      </w:r>
+      <w:r>
+        <w:t xml:space="preserve">. </w:t>
       </w:r>
     </w:p>
     <w:p>
@@ -1025,6 +1612,7 @@
         <w:ind w:firstLine="720"/>
       </w:pPr>
       <w:r>
+        <w:lastRenderedPageBreak/>
         <w:t xml:space="preserve">The Vehicle is a passive object that represents a road vehicle. </w:t>
       </w:r>
       <w:r>
@@ -1062,7 +1650,6 @@
         <w:ind w:firstLine="720"/>
       </w:pPr>
       <w:r>
-        <w:lastRenderedPageBreak/>
         <w:t xml:space="preserve">The </w:t>
       </w:r>
       <w:r>
@@ -1093,7 +1680,13 @@
         <w:t>transition in the roadway structure, for example an extra lane is added or an intersection.</w:t>
       </w:r>
       <w:r>
-        <w:t xml:space="preserve"> An intersection represents a node in the user generated street network graph. When the user places a point of interest along the  </w:t>
+        <w:t xml:space="preserve"> An intersection represents a node in the user generated street network graph. When the user places</w:t>
+      </w:r>
+      <w:r>
+        <w:t xml:space="preserve"> a point of interest along the roadway they place an intersection. That intersection then instantiates or removes vehicles from the </w:t>
+      </w:r>
+      <w:r>
+        <w:t>simulation. Currently all points of interest behave the same. Vehicles are randomly dispatched from one point of interest to another.</w:t>
       </w:r>
     </w:p>
     <w:p>
@@ -1124,7 +1717,7 @@
                     </pic:cNvPicPr>
                   </pic:nvPicPr>
                   <pic:blipFill>
-                    <a:blip r:embed="rId5" cstate="print">
+                    <a:blip r:embed="rId8" cstate="print">
                       <a:extLst>
                         <a:ext uri="{28A0092B-C50C-407E-A947-70E740481C1C}">
                           <a14:useLocalDpi xmlns:a14="http://schemas.microsoft.com/office/drawing/2010/main" val="0"/>
@@ -1161,318 +1754,1153 @@
         <w:pStyle w:val="Caption"/>
         <w:jc w:val="center"/>
       </w:pPr>
-      <w:bookmarkStart w:id="3" w:name="_Toc418369792"/>
+      <w:bookmarkStart w:id="4" w:name="_Toc418578704"/>
       <w:r>
         <w:t xml:space="preserve">Figure </w:t>
       </w:r>
-      <w:fldSimple w:instr=" SEQ Figure \* ARABIC ">
+      <w:r>
+        <w:fldChar w:fldCharType="begin"/>
+      </w:r>
+      <w:r>
+        <w:instrText xml:space="preserve"> SEQ Figure \* ARABIC </w:instrText>
+      </w:r>
+      <w:r>
+        <w:fldChar w:fldCharType="separate"/>
+      </w:r>
+      <w:r>
+        <w:rPr>
+          <w:noProof/>
+        </w:rPr>
+        <w:t>1</w:t>
+      </w:r>
+      <w:r>
+        <w:rPr>
+          <w:noProof/>
+        </w:rPr>
+        <w:fldChar w:fldCharType="end"/>
+      </w:r>
+      <w:r>
+        <w:t>: Illustration of</w:t>
+      </w:r>
+      <w:r>
+        <w:t xml:space="preserve"> two intersection nodes in a</w:t>
+      </w:r>
+      <w:r>
+        <w:t xml:space="preserve"> simulation model with </w:t>
+      </w:r>
+      <w:proofErr w:type="spellStart"/>
+      <w:r>
+        <w:t>LaneQueus</w:t>
+      </w:r>
+      <w:proofErr w:type="spellEnd"/>
+      <w:r>
+        <w:t xml:space="preserve"> (Blue), and </w:t>
+      </w:r>
+      <w:proofErr w:type="spellStart"/>
+      <w:r>
+        <w:t>Intersections</w:t>
+      </w:r>
+      <w:r>
+        <w:rPr>
+          <w:noProof/>
+        </w:rPr>
+        <w:t>.</w:t>
+      </w:r>
+      <w:r>
+        <w:rPr>
+          <w:noProof/>
+        </w:rPr>
+        <w:t>The</w:t>
+      </w:r>
+      <w:proofErr w:type="spellEnd"/>
+      <w:r>
+        <w:rPr>
+          <w:noProof/>
+        </w:rPr>
+        <w:t xml:space="preserve"> white arrows represent the paths vehicles can make</w:t>
+      </w:r>
+      <w:bookmarkEnd w:id="4"/>
+      <w:r>
+        <w:rPr>
+          <w:noProof/>
+        </w:rPr>
+        <w:t xml:space="preserve"> </w:t>
+      </w:r>
+    </w:p>
+    <w:p>
+      <w:pPr>
+        <w:pStyle w:val="Heading1"/>
+      </w:pPr>
+      <w:bookmarkStart w:id="5" w:name="_Toc418578801"/>
+      <w:proofErr w:type="gramStart"/>
+      <w:r>
+        <w:lastRenderedPageBreak/>
+        <w:t>i</w:t>
+      </w:r>
+      <w:r>
+        <w:t>nternet</w:t>
+      </w:r>
+      <w:proofErr w:type="gramEnd"/>
+      <w:r>
+        <w:t xml:space="preserve"> packet and vehicle analogy</w:t>
+      </w:r>
+      <w:bookmarkEnd w:id="5"/>
+    </w:p>
+    <w:p>
+      <w:pPr>
+        <w:spacing w:after="0" w:line="480" w:lineRule="auto"/>
+        <w:ind w:firstLine="720"/>
+        <w:rPr>
+          <w:rFonts w:cs="Aharoni"/>
+        </w:rPr>
+      </w:pPr>
+      <w:r>
+        <w:rPr>
+          <w:rFonts w:cs="Aharoni"/>
+        </w:rPr>
+        <w:t>In order to</w:t>
+      </w:r>
+      <w:r>
+        <w:rPr>
+          <w:rFonts w:cs="Aharoni"/>
+        </w:rPr>
+        <w:t xml:space="preserve"> accurately model traffic</w:t>
+      </w:r>
+      <w:r>
+        <w:rPr>
+          <w:rFonts w:cs="Aharoni"/>
+        </w:rPr>
+        <w:t xml:space="preserve">, </w:t>
+      </w:r>
+      <w:r>
+        <w:rPr>
+          <w:rFonts w:cs="Aharoni"/>
+        </w:rPr>
+        <w:t xml:space="preserve">vehicles need to navigate as they would in reality. A vehicle’s destination depends on where the vehicle starts. To most efficiently get to its destination a vehicle needs to make a specific set of turns along its way. </w:t>
+      </w:r>
+      <w:r>
+        <w:rPr>
+          <w:rFonts w:cs="Aharoni"/>
+        </w:rPr>
+        <w:t>Similar to how packets in the internet make a specific set of hops between routers, vehicles are routed from one intersection to another.</w:t>
+      </w:r>
+    </w:p>
+    <w:p>
+      <w:pPr>
+        <w:pStyle w:val="Heading1"/>
+      </w:pPr>
+      <w:bookmarkStart w:id="6" w:name="_Toc418578802"/>
+      <w:proofErr w:type="gramStart"/>
+      <w:r>
+        <w:t>v</w:t>
+      </w:r>
+      <w:r>
+        <w:t>ehicle</w:t>
+      </w:r>
+      <w:proofErr w:type="gramEnd"/>
+      <w:r>
+        <w:t xml:space="preserve"> routing</w:t>
+      </w:r>
+      <w:bookmarkEnd w:id="6"/>
+    </w:p>
+    <w:p>
+      <w:pPr>
+        <w:spacing w:line="480" w:lineRule="auto"/>
+      </w:pPr>
+      <w:r>
+        <w:tab/>
+        <w:t xml:space="preserve">Finite Automata is used to route vehicles to their destination. Before running the simulation a transition matrix is constructed. </w:t>
+      </w:r>
+      <w:r>
+        <w:t xml:space="preserve">Vehicles are routed to minimize the distance travelled. To begin constructing the transition matrix the shortest path between every pair of nodes is first found using the Bellman Ford algorithm. Using this information the transition matrix is constructed. </w:t>
+      </w:r>
+    </w:p>
+    <w:p>
+      <w:pPr>
+        <w:spacing w:line="480" w:lineRule="auto"/>
+        <w:ind w:firstLine="720"/>
+      </w:pPr>
+      <w:r>
+        <w:t xml:space="preserve">The columns of the matrix represent the destination, while the rows represent the starting point. To figure out the next node to visit using this matrix simply query the cell at the row that is your current node index, and the column that is the destination’s index. </w:t>
+      </w:r>
+      <w:r>
+        <w:t xml:space="preserve">A jagged array is used to store this matrix since not all nodes in the graph will be a destination. To find the value of the </w:t>
+      </w:r>
+      <w:proofErr w:type="spellStart"/>
+      <w:r>
+        <w:t>i</w:t>
+      </w:r>
+      <w:r>
+        <w:rPr>
+          <w:vertAlign w:val="superscript"/>
+        </w:rPr>
+        <w:t>th</w:t>
+      </w:r>
+      <w:proofErr w:type="spellEnd"/>
+      <w:r>
+        <w:t xml:space="preserve"> component in the </w:t>
+      </w:r>
+      <w:proofErr w:type="spellStart"/>
+      <w:r>
+        <w:t>j</w:t>
+      </w:r>
+      <w:r>
+        <w:rPr>
+          <w:vertAlign w:val="superscript"/>
+        </w:rPr>
+        <w:t>th</w:t>
+      </w:r>
+      <w:proofErr w:type="spellEnd"/>
+      <w:r>
+        <w:t xml:space="preserve"> column simply compare the shortest path value of all adjacent nodes to the </w:t>
+      </w:r>
+      <w:proofErr w:type="spellStart"/>
+      <w:r>
+        <w:t>i</w:t>
+      </w:r>
+      <w:r>
+        <w:rPr>
+          <w:vertAlign w:val="superscript"/>
+        </w:rPr>
+        <w:t>th</w:t>
+      </w:r>
+      <w:proofErr w:type="spellEnd"/>
+      <w:r>
+        <w:t xml:space="preserve"> node and pick the one with the smallest value for destination j. </w:t>
+      </w:r>
+      <w:r>
+        <w:t>The transition function uses this matrix to determine the ne</w:t>
+      </w:r>
+      <w:r>
+        <w:t>xt node the vehicle will go to.</w:t>
+      </w:r>
+    </w:p>
+    <w:p>
+      <w:pPr>
+        <w:pStyle w:val="Heading1"/>
+      </w:pPr>
+      <w:bookmarkStart w:id="7" w:name="_Toc418578803"/>
+      <w:proofErr w:type="gramStart"/>
+      <w:r>
+        <w:t>p</w:t>
+      </w:r>
+      <w:r>
+        <w:t>reventing</w:t>
+      </w:r>
+      <w:proofErr w:type="gramEnd"/>
+      <w:r>
+        <w:t xml:space="preserve"> deadlock</w:t>
+      </w:r>
+      <w:bookmarkEnd w:id="7"/>
+    </w:p>
+    <w:p>
+      <w:pPr>
+        <w:spacing w:line="480" w:lineRule="auto"/>
+        <w:ind w:firstLine="720"/>
+      </w:pPr>
+      <w:r>
+        <w:t>In situations where cycles exist within the graph it is possible for vehicles to get deadlocked. To prevent this from happening, a second transition matrix is used to provide a detour. To construct this matrix an algorithm similar to the one used to construct the optimal transition matrix is used, however instead of choosing the node with the smallest shortest path it instead picks the one with the second smallest shortest path.</w:t>
+      </w:r>
+    </w:p>
+    <w:p>
+      <w:pPr>
+        <w:spacing w:line="480" w:lineRule="auto"/>
+        <w:ind w:firstLine="720"/>
+      </w:pPr>
+      <w:r>
+        <w:lastRenderedPageBreak/>
+        <w:t xml:space="preserve">When a vehicle waits at an intersection for too long the next node is chosen from the second transition matrix. Currently the simulation only supports nodes with a maximum out-degree of 4. That means a total of 4 transition matrices can exist each one representing a better option. </w:t>
+      </w:r>
+    </w:p>
+    <w:p>
+      <w:pPr>
+        <w:pStyle w:val="Heading1"/>
+      </w:pPr>
+      <w:bookmarkStart w:id="8" w:name="_Toc418578804"/>
+      <w:r>
+        <w:t>Simulation GUI</w:t>
+      </w:r>
+      <w:bookmarkEnd w:id="8"/>
+    </w:p>
+    <w:p>
+      <w:pPr>
+        <w:spacing w:after="0" w:line="480" w:lineRule="auto"/>
+        <w:rPr>
+          <w:rFonts w:cs="Aharoni"/>
+        </w:rPr>
+      </w:pPr>
+      <w:r>
+        <w:rPr>
+          <w:rFonts w:cs="Aharoni"/>
+        </w:rPr>
+        <w:tab/>
+      </w:r>
+      <w:r>
+        <w:rPr>
+          <w:rFonts w:cs="Aharoni"/>
+        </w:rPr>
+        <w:t xml:space="preserve">To reduce the complexity of the model construction and modification process a GUI is used to provide tools the user can use to modify the street network. After the user has constructed a high level representation of the model an algorithm will construct the final model. </w:t>
+      </w:r>
+      <w:r>
+        <w:rPr>
+          <w:rFonts w:cs="Aharoni"/>
+        </w:rPr>
+        <w:t xml:space="preserve">To construct the final model the user’s graph of streets and intersections is transformed into a new graph </w:t>
+      </w:r>
+      <w:r>
+        <w:rPr>
+          <w:rFonts w:cs="Aharoni"/>
+        </w:rPr>
+        <w:t xml:space="preserve">consisting of </w:t>
+      </w:r>
+      <w:proofErr w:type="spellStart"/>
+      <w:r>
+        <w:rPr>
+          <w:rFonts w:cs="Aharoni"/>
+          <w:b/>
+        </w:rPr>
+        <w:t>L</w:t>
+      </w:r>
+      <w:r>
+        <w:rPr>
+          <w:rFonts w:cs="Aharoni"/>
+          <w:b/>
+        </w:rPr>
+        <w:t>aneQueues</w:t>
+      </w:r>
+      <w:proofErr w:type="spellEnd"/>
+      <w:r>
+        <w:rPr>
+          <w:rFonts w:cs="Aharoni"/>
+        </w:rPr>
+        <w:t>. The new graph is much larger in terms of node and edge count. Each edge contains length information.</w:t>
+      </w:r>
+    </w:p>
+    <w:p>
+      <w:pPr>
+        <w:spacing w:line="480" w:lineRule="auto"/>
+      </w:pPr>
+      <w:r>
+        <w:rPr>
+          <w:rFonts w:cs="Aharoni"/>
+        </w:rPr>
+        <w:t xml:space="preserve"> </w:t>
+      </w:r>
+      <w:r>
+        <w:rPr>
+          <w:rFonts w:cs="Aharoni"/>
+        </w:rPr>
+        <w:tab/>
+      </w:r>
+      <w:r>
+        <w:rPr>
+          <w:rFonts w:cs="Aharoni"/>
+        </w:rPr>
+        <w:t>A</w:t>
+      </w:r>
+      <w:r>
+        <w:rPr>
+          <w:rFonts w:cs="Aharoni"/>
+        </w:rPr>
+        <w:t xml:space="preserve"> vehicle’s movement is influenced by physics. Exchanging vehicles between intersections needs to be done carefully to accurately model the movement of a vehicle.</w:t>
+      </w:r>
+      <w:r>
+        <w:t xml:space="preserve"> </w:t>
+      </w:r>
+    </w:p>
+    <w:p>
+      <w:pPr>
+        <w:pStyle w:val="Heading1"/>
+      </w:pPr>
+      <w:bookmarkStart w:id="9" w:name="_Toc418578805"/>
+      <w:proofErr w:type="gramStart"/>
+      <w:r>
+        <w:t>u</w:t>
+      </w:r>
+      <w:r>
+        <w:t>ser</w:t>
+      </w:r>
+      <w:proofErr w:type="gramEnd"/>
+      <w:r>
+        <w:t xml:space="preserve"> </w:t>
+      </w:r>
+      <w:r>
+        <w:t>i</w:t>
+      </w:r>
+      <w:r>
+        <w:t>nterface</w:t>
+      </w:r>
+      <w:bookmarkEnd w:id="9"/>
+    </w:p>
+    <w:p>
+      <w:pPr>
+        <w:spacing w:line="480" w:lineRule="auto"/>
+      </w:pPr>
+      <w:r>
+        <w:rPr>
+          <w:noProof/>
+        </w:rPr>
+        <mc:AlternateContent>
+          <mc:Choice Requires="wps">
+            <w:drawing>
+              <wp:anchor distT="0" distB="0" distL="114300" distR="114300" simplePos="0" relativeHeight="251660288" behindDoc="0" locked="0" layoutInCell="1" allowOverlap="1" wp14:anchorId="7CED6EA0" wp14:editId="3BB9E2B1">
+                <wp:simplePos x="0" y="0"/>
+                <wp:positionH relativeFrom="column">
+                  <wp:posOffset>1719580</wp:posOffset>
+                </wp:positionH>
+                <wp:positionV relativeFrom="paragraph">
+                  <wp:posOffset>3121025</wp:posOffset>
+                </wp:positionV>
+                <wp:extent cx="2504440" cy="635"/>
+                <wp:effectExtent l="0" t="0" r="0" b="0"/>
+                <wp:wrapTopAndBottom/>
+                <wp:docPr id="5" name="Text Box 5"/>
+                <wp:cNvGraphicFramePr/>
+                <a:graphic xmlns:a="http://schemas.openxmlformats.org/drawingml/2006/main">
+                  <a:graphicData uri="http://schemas.microsoft.com/office/word/2010/wordprocessingShape">
+                    <wps:wsp>
+                      <wps:cNvSpPr txBox="1"/>
+                      <wps:spPr>
+                        <a:xfrm>
+                          <a:off x="0" y="0"/>
+                          <a:ext cx="2504440" cy="635"/>
+                        </a:xfrm>
+                        <a:prstGeom prst="rect">
+                          <a:avLst/>
+                        </a:prstGeom>
+                        <a:solidFill>
+                          <a:prstClr val="white"/>
+                        </a:solidFill>
+                        <a:ln>
+                          <a:noFill/>
+                        </a:ln>
+                        <a:effectLst/>
+                      </wps:spPr>
+                      <wps:txbx>
+                        <w:txbxContent>
+                          <w:p>
+                            <w:pPr>
+                              <w:pStyle w:val="Caption"/>
+                              <w:rPr>
+                                <w:noProof/>
+                              </w:rPr>
+                            </w:pPr>
+                            <w:bookmarkStart w:id="10" w:name="_Toc418578705"/>
+                            <w:r>
+                              <w:t xml:space="preserve">Figure </w:t>
+                            </w:r>
+                            <w:r>
+                              <w:fldChar w:fldCharType="begin"/>
+                            </w:r>
+                            <w:r>
+                              <w:instrText xml:space="preserve"> SEQ Figure \* ARABIC </w:instrText>
+                            </w:r>
+                            <w:r>
+                              <w:fldChar w:fldCharType="separate"/>
+                            </w:r>
+                            <w:r>
+                              <w:rPr>
+                                <w:noProof/>
+                              </w:rPr>
+                              <w:t>2</w:t>
+                            </w:r>
+                            <w:r>
+                              <w:fldChar w:fldCharType="end"/>
+                            </w:r>
+                            <w:r>
+                              <w:t>: Image showing the expanded build menu</w:t>
+                            </w:r>
+                            <w:bookmarkEnd w:id="10"/>
+                          </w:p>
+                        </w:txbxContent>
+                      </wps:txbx>
+                      <wps:bodyPr rot="0" spcFirstLastPara="0" vertOverflow="overflow" horzOverflow="overflow" vert="horz" wrap="square" lIns="0" tIns="0" rIns="0" bIns="0" numCol="1" spcCol="0" rtlCol="0" fromWordArt="0" anchor="t" anchorCtr="0" forceAA="0" compatLnSpc="1">
+                        <a:prstTxWarp prst="textNoShape">
+                          <a:avLst/>
+                        </a:prstTxWarp>
+                        <a:spAutoFit/>
+                      </wps:bodyPr>
+                    </wps:wsp>
+                  </a:graphicData>
+                </a:graphic>
+              </wp:anchor>
+            </w:drawing>
+          </mc:Choice>
+          <mc:Fallback>
+            <w:pict>
+              <v:shapetype w14:anchorId="7CED6EA0" id="_x0000_t202" coordsize="21600,21600" o:spt="202" path="m,l,21600r21600,l21600,xe">
+                <v:stroke joinstyle="miter"/>
+                <v:path gradientshapeok="t" o:connecttype="rect"/>
+              </v:shapetype>
+              <v:shape id="Text Box 5" o:spid="_x0000_s1026" type="#_x0000_t202" style="position:absolute;margin-left:135.4pt;margin-top:245.75pt;width:197.2pt;height:.05pt;z-index:251660288;visibility:visible;mso-wrap-style:square;mso-wrap-distance-left:9pt;mso-wrap-distance-top:0;mso-wrap-distance-right:9pt;mso-wrap-distance-bottom:0;mso-position-horizontal:absolute;mso-position-horizontal-relative:text;mso-position-vertical:absolute;mso-position-vertical-relative:text;v-text-anchor:top" o:gfxdata="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" stroked="f">
+                <v:textbox style="mso-fit-shape-to-text:t" inset="0,0,0,0">
+                  <w:txbxContent>
+                    <w:p>
+                      <w:pPr>
+                        <w:pStyle w:val="Caption"/>
+                        <w:rPr>
+                          <w:noProof/>
+                        </w:rPr>
+                      </w:pPr>
+                      <w:bookmarkStart w:id="11" w:name="_Toc418578705"/>
+                      <w:r>
+                        <w:t xml:space="preserve">Figure </w:t>
+                      </w:r>
+                      <w:r>
+                        <w:fldChar w:fldCharType="begin"/>
+                      </w:r>
+                      <w:r>
+                        <w:instrText xml:space="preserve"> SEQ Figure \* ARABIC </w:instrText>
+                      </w:r>
+                      <w:r>
+                        <w:fldChar w:fldCharType="separate"/>
+                      </w:r>
+                      <w:r>
+                        <w:rPr>
+                          <w:noProof/>
+                        </w:rPr>
+                        <w:t>2</w:t>
+                      </w:r>
+                      <w:r>
+                        <w:fldChar w:fldCharType="end"/>
+                      </w:r>
+                      <w:r>
+                        <w:t>: Image showing the expanded build menu</w:t>
+                      </w:r>
+                      <w:bookmarkEnd w:id="11"/>
+                    </w:p>
+                  </w:txbxContent>
+                </v:textbox>
+                <w10:wrap type="topAndBottom"/>
+              </v:shape>
+            </w:pict>
+          </mc:Fallback>
+        </mc:AlternateContent>
+      </w:r>
+      <w:r>
+        <w:rPr>
+          <w:noProof/>
+        </w:rPr>
+        <w:drawing>
+          <wp:anchor distT="0" distB="0" distL="114300" distR="114300" simplePos="0" relativeHeight="251658240" behindDoc="0" locked="0" layoutInCell="1" allowOverlap="1" wp14:anchorId="0AC8F0E6" wp14:editId="59CE6418">
+            <wp:simplePos x="0" y="0"/>
+            <wp:positionH relativeFrom="margin">
+              <wp:align>center</wp:align>
+            </wp:positionH>
+            <wp:positionV relativeFrom="paragraph">
+              <wp:posOffset>1369060</wp:posOffset>
+            </wp:positionV>
+            <wp:extent cx="2504440" cy="1694815"/>
+            <wp:effectExtent l="0" t="0" r="0" b="635"/>
+            <wp:wrapTopAndBottom/>
+            <wp:docPr id="4" name="Picture 4"/>
+            <wp:cNvGraphicFramePr>
+              <a:graphicFrameLocks xmlns:a="http://schemas.openxmlformats.org/drawingml/2006/main" noChangeAspect="1"/>
+            </wp:cNvGraphicFramePr>
+            <a:graphic xmlns:a="http://schemas.openxmlformats.org/drawingml/2006/main">
+              <a:graphicData uri="http://schemas.openxmlformats.org/drawingml/2006/picture">
+                <pic:pic xmlns:pic="http://schemas.openxmlformats.org/drawingml/2006/picture">
+                  <pic:nvPicPr>
+                    <pic:cNvPr id="1" name=""/>
+                    <pic:cNvPicPr/>
+                  </pic:nvPicPr>
+                  <pic:blipFill>
+                    <a:blip r:embed="rId9">
+                      <a:extLst>
+                        <a:ext uri="{28A0092B-C50C-407E-A947-70E740481C1C}">
+                          <a14:useLocalDpi xmlns:a14="http://schemas.microsoft.com/office/drawing/2010/main" val="0"/>
+                        </a:ext>
+                      </a:extLst>
+                    </a:blip>
+                    <a:stretch>
+                      <a:fillRect/>
+                    </a:stretch>
+                  </pic:blipFill>
+                  <pic:spPr>
+                    <a:xfrm>
+                      <a:off x="0" y="0"/>
+                      <a:ext cx="2504440" cy="1694815"/>
+                    </a:xfrm>
+                    <a:prstGeom prst="rect">
+                      <a:avLst/>
+                    </a:prstGeom>
+                  </pic:spPr>
+                </pic:pic>
+              </a:graphicData>
+            </a:graphic>
+          </wp:anchor>
+        </w:drawing>
+      </w:r>
+      <w:r>
+        <w:tab/>
+        <w:t xml:space="preserve">The street graph construction tools include a </w:t>
+      </w:r>
+      <w:r>
+        <w:rPr>
+          <w:i/>
+        </w:rPr>
+        <w:t>Build Intersection</w:t>
+      </w:r>
+      <w:r>
+        <w:t xml:space="preserve">, </w:t>
+      </w:r>
+      <w:r>
+        <w:rPr>
+          <w:i/>
+        </w:rPr>
+        <w:t>Build Road</w:t>
+      </w:r>
+      <w:r>
+        <w:t xml:space="preserve">, and </w:t>
+      </w:r>
+      <w:r>
+        <w:rPr>
+          <w:i/>
+        </w:rPr>
+        <w:t>Build Point of Interest</w:t>
+      </w:r>
+      <w:r>
+        <w:t xml:space="preserve">. To use any of these three tools press the “Build” button on the bottom left of the screen. Currently intersections and roads can only be added. Select the solid circle in the submenu after pressing on the </w:t>
+      </w:r>
+      <w:r>
+        <w:rPr>
+          <w:i/>
+        </w:rPr>
+        <w:t xml:space="preserve">Build </w:t>
+      </w:r>
+      <w:r>
+        <w:rPr>
+          <w:i/>
+        </w:rPr>
+        <w:t>Intersection</w:t>
+      </w:r>
+      <w:r>
+        <w:rPr>
+          <w:i/>
+        </w:rPr>
+        <w:t xml:space="preserve"> </w:t>
+      </w:r>
+      <w:r>
+        <w:t>button</w:t>
+      </w:r>
+      <w:r>
+        <w:rPr>
+          <w:i/>
+        </w:rPr>
+        <w:t xml:space="preserve">. </w:t>
+      </w:r>
+      <w:r>
+        <w:t>Before</w:t>
+      </w:r>
+      <w:r>
+        <w:t xml:space="preserve"> placing an intersection give it a name. Type the name into the “Intersection name” input field at the bottom of the screen. Type a floating point number into the “Speed modifier” input field to set the simulation speed as a multiple of real-time. Slower speeds </w:t>
+      </w:r>
+      <w:r>
+        <w:lastRenderedPageBreak/>
+        <w:t>should be used when simulating large models. Press “Start” to run the simulation, and then “Stop” to end the simulation. Once this is done review the “</w:t>
+      </w:r>
+      <w:proofErr w:type="spellStart"/>
+      <w:r>
+        <w:t>save.json</w:t>
+      </w:r>
+      <w:proofErr w:type="spellEnd"/>
+      <w:r>
+        <w:t xml:space="preserve">” file produced by the application. </w:t>
+      </w:r>
+      <w:proofErr w:type="gramStart"/>
+      <w:r>
+        <w:t>For  best</w:t>
+      </w:r>
+      <w:proofErr w:type="gramEnd"/>
+      <w:r>
+        <w:t xml:space="preserve"> results use a JSON object viewing tool.</w:t>
+      </w:r>
+    </w:p>
+    <w:p>
+      <w:pPr>
+        <w:pStyle w:val="Heading1"/>
+      </w:pPr>
+      <w:bookmarkStart w:id="12" w:name="_Toc418578806"/>
+      <w:proofErr w:type="gramStart"/>
+      <w:r>
+        <w:t>s</w:t>
+      </w:r>
+      <w:r>
+        <w:t>imulation</w:t>
+      </w:r>
+      <w:proofErr w:type="gramEnd"/>
+      <w:r>
+        <w:t xml:space="preserve"> Output</w:t>
+      </w:r>
+      <w:bookmarkEnd w:id="12"/>
+    </w:p>
+    <w:p>
+      <w:pPr>
+        <w:keepNext/>
+        <w:spacing w:line="480" w:lineRule="auto"/>
+        <w:ind w:firstLine="720"/>
+      </w:pPr>
+      <w:r>
+        <w:t>Statistical and physical information about the model and simulation can be found within a file name “</w:t>
+      </w:r>
+      <w:proofErr w:type="spellStart"/>
+      <w:r>
+        <w:t>save.json</w:t>
+      </w:r>
+      <w:proofErr w:type="spellEnd"/>
+      <w:r>
+        <w:t>”. As the file extension suggests, this file contains JSON objects. When the user presses the “Save” button in the top-right corner of the GUI this file is written, and contains all of the information about the model.</w:t>
+      </w:r>
+      <w:r>
+        <w:t xml:space="preserve"> An intersection can have any name including no name. Contained within the “intersections” object within the main object is an array of fields where each one is a JSON object defining one of the intersections. A “</w:t>
+      </w:r>
+      <w:proofErr w:type="spellStart"/>
+      <w:r>
+        <w:t>pathTimes</w:t>
+      </w:r>
+      <w:proofErr w:type="spellEnd"/>
+      <w:r>
+        <w:t xml:space="preserve">” variable is used to store another object that contains a </w:t>
+      </w:r>
+      <w:r>
+        <w:lastRenderedPageBreak/>
+        <w:t xml:space="preserve">collection of floating point fields. These fields represent the average time it takes for a vehicle to travel from the parent object’s node to the node whose name is in the field name. </w:t>
+      </w:r>
+    </w:p>
+    <w:p>
+      <w:pPr>
+        <w:keepNext/>
+        <w:spacing w:line="480" w:lineRule="auto"/>
+        <w:jc w:val="center"/>
+      </w:pPr>
+      <w:r>
+        <w:rPr>
+          <w:noProof/>
+        </w:rPr>
+        <w:drawing>
+          <wp:inline distT="0" distB="0" distL="0" distR="0" wp14:anchorId="088FE03F" wp14:editId="129A83FE">
+            <wp:extent cx="4886325" cy="6856307"/>
+            <wp:effectExtent l="0" t="0" r="0" b="1905"/>
+            <wp:docPr id="2" name="Picture 2"/>
+            <wp:cNvGraphicFramePr>
+              <a:graphicFrameLocks xmlns:a="http://schemas.openxmlformats.org/drawingml/2006/main" noChangeAspect="1"/>
+            </wp:cNvGraphicFramePr>
+            <a:graphic xmlns:a="http://schemas.openxmlformats.org/drawingml/2006/main">
+              <a:graphicData uri="http://schemas.openxmlformats.org/drawingml/2006/picture">
+                <pic:pic xmlns:pic="http://schemas.openxmlformats.org/drawingml/2006/picture">
+                  <pic:nvPicPr>
+                    <pic:cNvPr id="1" name=""/>
+                    <pic:cNvPicPr/>
+                  </pic:nvPicPr>
+                  <pic:blipFill>
+                    <a:blip r:embed="rId10"/>
+                    <a:stretch>
+                      <a:fillRect/>
+                    </a:stretch>
+                  </pic:blipFill>
+                  <pic:spPr>
+                    <a:xfrm>
+                      <a:off x="0" y="0"/>
+                      <a:ext cx="4906017" cy="6883938"/>
+                    </a:xfrm>
+                    <a:prstGeom prst="rect">
+                      <a:avLst/>
+                    </a:prstGeom>
+                  </pic:spPr>
+                </pic:pic>
+              </a:graphicData>
+            </a:graphic>
+          </wp:inline>
+        </w:drawing>
+      </w:r>
+    </w:p>
+    <w:p>
+      <w:pPr>
+        <w:pStyle w:val="Caption"/>
+        <w:jc w:val="center"/>
+      </w:pPr>
+      <w:bookmarkStart w:id="13" w:name="_Toc418578706"/>
+      <w:r>
+        <w:t xml:space="preserve">Figure </w:t>
+      </w:r>
+      <w:r>
+        <w:fldChar w:fldCharType="begin"/>
+      </w:r>
+      <w:r>
+        <w:instrText xml:space="preserve"> SEQ Figure \* ARABIC </w:instrText>
+      </w:r>
+      <w:r>
+        <w:fldChar w:fldCharType="separate"/>
+      </w:r>
+      <w:r>
+        <w:rPr>
+          <w:noProof/>
+        </w:rPr>
+        <w:t>3</w:t>
+      </w:r>
+      <w:r>
+        <w:fldChar w:fldCharType="end"/>
+      </w:r>
+      <w:r>
+        <w:t>: JSON file containing statistical and physical information about the model and simulation.</w:t>
+      </w:r>
+      <w:bookmarkEnd w:id="13"/>
+    </w:p>
+    <w:p>
+      <w:pPr>
+        <w:pStyle w:val="Heading1"/>
+      </w:pPr>
+      <w:bookmarkStart w:id="14" w:name="_Toc418578807"/>
+      <w:proofErr w:type="gramStart"/>
+      <w:r>
+        <w:lastRenderedPageBreak/>
+        <w:t>s</w:t>
+      </w:r>
+      <w:r>
+        <w:t>ource</w:t>
+      </w:r>
+      <w:proofErr w:type="gramEnd"/>
+      <w:r>
+        <w:t xml:space="preserve"> </w:t>
+      </w:r>
+      <w:r>
+        <w:t>c</w:t>
+      </w:r>
+      <w:r>
+        <w:t>ode</w:t>
+      </w:r>
+      <w:bookmarkEnd w:id="14"/>
+    </w:p>
+    <w:p>
+      <w:pPr>
+        <w:spacing w:line="480" w:lineRule="auto"/>
+      </w:pPr>
+      <w:r>
+        <w:tab/>
+        <w:t xml:space="preserve">The </w:t>
+      </w:r>
+      <w:proofErr w:type="spellStart"/>
+      <w:r>
+        <w:rPr>
+          <w:b/>
+        </w:rPr>
+        <w:t>MainCamera</w:t>
+      </w:r>
+      <w:proofErr w:type="spellEnd"/>
+      <w:r>
+        <w:t xml:space="preserve">, </w:t>
+      </w:r>
+      <w:r>
+        <w:rPr>
+          <w:b/>
+        </w:rPr>
+        <w:t>Intersection</w:t>
+      </w:r>
+      <w:r>
+        <w:t xml:space="preserve">, and </w:t>
+      </w:r>
+      <w:r>
+        <w:rPr>
+          <w:b/>
+        </w:rPr>
+        <w:t>Road</w:t>
+      </w:r>
+      <w:r>
+        <w:t xml:space="preserve"> classes all inherit the </w:t>
+      </w:r>
+      <w:proofErr w:type="spellStart"/>
+      <w:r>
+        <w:rPr>
+          <w:b/>
+        </w:rPr>
+        <w:t>MonoBehaviour</w:t>
+      </w:r>
+      <w:proofErr w:type="spellEnd"/>
+      <w:r>
+        <w:t xml:space="preserve"> type provided by Unity3d making those components. It links these components to an instance of a </w:t>
+      </w:r>
+      <w:proofErr w:type="spellStart"/>
+      <w:r>
+        <w:rPr>
+          <w:b/>
+        </w:rPr>
+        <w:t>GameObject</w:t>
+      </w:r>
+      <w:proofErr w:type="spellEnd"/>
+      <w:r>
+        <w:t xml:space="preserve"> in the Unity3d engine. User input is handled by the </w:t>
+      </w:r>
+      <w:proofErr w:type="spellStart"/>
+      <w:r>
+        <w:rPr>
+          <w:b/>
+        </w:rPr>
+        <w:t>MainCamera</w:t>
+      </w:r>
+      <w:proofErr w:type="spellEnd"/>
+      <w:r>
+        <w:t xml:space="preserve"> component/</w:t>
+      </w:r>
+      <w:proofErr w:type="spellStart"/>
+      <w:r>
+        <w:t>GameObject</w:t>
+      </w:r>
+      <w:proofErr w:type="spellEnd"/>
+      <w:r>
+        <w:t xml:space="preserve"> to create the model by instantiating all other types. A collection of tools were developed to provide polymorphic behavior to the tools that the user would need to construct the street network.</w:t>
+      </w:r>
+    </w:p>
+    <w:p>
+      <w:pPr>
+        <w:spacing w:line="480" w:lineRule="auto"/>
+      </w:pPr>
+      <w:r>
+        <w:tab/>
+        <w:t xml:space="preserve">The </w:t>
+      </w:r>
+      <w:r>
+        <w:rPr>
+          <w:b/>
+        </w:rPr>
+        <w:t>Simulation</w:t>
+      </w:r>
+      <w:r>
+        <w:t xml:space="preserve"> class provides some helper functions for time management. The </w:t>
+      </w:r>
+      <w:r>
+        <w:rPr>
+          <w:b/>
+        </w:rPr>
+        <w:t>Intersection</w:t>
+      </w:r>
+      <w:r>
+        <w:t xml:space="preserve"> class references this class to sleep for specific durations of time that would match the time within the simulation.</w:t>
+      </w:r>
+      <w:r>
+        <w:t xml:space="preserve"> </w:t>
+      </w:r>
+      <w:r>
+        <w:t xml:space="preserve">Everything contained within the </w:t>
+      </w:r>
+      <w:proofErr w:type="spellStart"/>
+      <w:r>
+        <w:rPr>
+          <w:b/>
+        </w:rPr>
+        <w:t>SimpleJSON</w:t>
+      </w:r>
+      <w:proofErr w:type="spellEnd"/>
+      <w:r>
+        <w:t xml:space="preserve"> namespace provides the JSON loading and saving functionality to the software. References to this class are made within the </w:t>
+      </w:r>
+      <w:proofErr w:type="spellStart"/>
+      <w:r>
+        <w:rPr>
+          <w:b/>
+        </w:rPr>
+        <w:t>MainCamera</w:t>
+      </w:r>
+      <w:proofErr w:type="spellEnd"/>
+      <w:r>
+        <w:t xml:space="preserve"> class to perform file IO.</w:t>
+      </w:r>
+      <w:r>
+        <w:t xml:space="preserve"> The </w:t>
+      </w:r>
+      <w:proofErr w:type="spellStart"/>
+      <w:r>
+        <w:rPr>
+          <w:b/>
+        </w:rPr>
+        <w:t>NumberGenerator</w:t>
+      </w:r>
+      <w:proofErr w:type="spellEnd"/>
+      <w:r>
+        <w:t xml:space="preserve"> namespace contains the </w:t>
+      </w:r>
+      <w:proofErr w:type="spellStart"/>
+      <w:r>
+        <w:rPr>
+          <w:b/>
+        </w:rPr>
+        <w:t>SimpleRNG</w:t>
+      </w:r>
+      <w:proofErr w:type="spellEnd"/>
+      <w:r>
+        <w:t xml:space="preserve"> class that is used to produce random numbers with an assortment of </w:t>
+      </w:r>
+      <w:r>
+        <w:t>probability distributions.</w:t>
+      </w:r>
+    </w:p>
+    <w:p>
+      <w:pPr>
+        <w:spacing w:line="480" w:lineRule="auto"/>
+      </w:pPr>
+      <w:r>
+        <w:tab/>
+        <w:t>The source code is located in the directory “Assets/Scripts/” within the project directory. In the event that Unity3d editor software is available the “</w:t>
+      </w:r>
+      <w:proofErr w:type="spellStart"/>
+      <w:r>
+        <w:t>MainScene.unity</w:t>
+      </w:r>
+      <w:proofErr w:type="spellEnd"/>
+      <w:r>
+        <w:t>” file can be opened to view the Unity3d assets and debug the project software.</w:t>
+      </w:r>
+    </w:p>
+    <w:p>
+      <w:pPr>
+        <w:pStyle w:val="Heading1"/>
+      </w:pPr>
+      <w:bookmarkStart w:id="15" w:name="_Toc418578808"/>
+      <w:proofErr w:type="gramStart"/>
+      <w:r>
+        <w:t>c</w:t>
+      </w:r>
+      <w:r>
+        <w:t>onclusion</w:t>
+      </w:r>
+      <w:bookmarkStart w:id="16" w:name="_GoBack"/>
+      <w:bookmarkEnd w:id="15"/>
+      <w:bookmarkEnd w:id="16"/>
+      <w:proofErr w:type="gramEnd"/>
+    </w:p>
+    <w:p>
+      <w:pPr>
+        <w:spacing w:line="480" w:lineRule="auto"/>
+        <w:ind w:firstLine="720"/>
+      </w:pPr>
+      <w:r>
+        <w:t xml:space="preserve">By providing tools to construct a high level model of the street network, and writing an algorithm to convert that high level model to a low level representation, the model construction process is greatly simplified. </w:t>
+      </w:r>
+      <w:r>
+        <w:t>The user is able to construct any variation of graphs of two lane roadways. By treating points of interest as intersections the model is kept simple and development time is shortened. Curved roadways are also possible by creating a dense sequence of nodes and edges</w:t>
+      </w:r>
+      <w:r>
+        <w:t xml:space="preserve"> that curve</w:t>
+      </w:r>
+      <w:r>
+        <w:t xml:space="preserve">. </w:t>
+      </w:r>
+      <w:r>
+        <w:t xml:space="preserve">Obstacles such as accidents and railroad crossings are also implementable using this simple model of intersections and roadways. </w:t>
+      </w:r>
+    </w:p>
+    <w:sectPr>
+      <w:footerReference w:type="default" r:id="rId11"/>
+      <w:pgSz w:w="12240" w:h="15840"/>
+      <w:pgMar w:top="1440" w:right="1440" w:bottom="1440" w:left="1440" w:header="720" w:footer="720" w:gutter="0"/>
+      <w:cols w:space="720"/>
+      <w:titlePg/>
+      <w:docGrid w:linePitch="360"/>
+    </w:sectPr>
+  </w:body>
+</w:document>
+</file>
+
+<file path=word/endnotes.xml><?xml version="1.0" encoding="utf-8"?>
+<w:endnotes xmlns:wpc="http://schemas.microsoft.com/office/word/2010/wordprocessingCanvas" xmlns:mc="http://schemas.openxmlformats.org/markup-compatibility/2006" xmlns:o="urn:schemas-microsoft-com:office:office" xmlns:r="http://schemas.openxmlformats.org/officeDocument/2006/relationships" xmlns:m="http://schemas.openxmlformats.org/officeDocument/2006/math" xmlns:v="urn:schemas-microsoft-com:vml" xmlns:wp14="http://schemas.microsoft.com/office/word/2010/wordprocessingDrawing" xmlns:wp="http://schemas.openxmlformats.org/drawingml/2006/wordprocessingDrawing" xmlns:w10="urn:schemas-microsoft-com:office:word" xmlns:w="http://schemas.openxmlformats.org/wordprocessingml/2006/main" xmlns:w14="http://schemas.microsoft.com/office/word/2010/wordml" xmlns:w15="http://schemas.microsoft.com/office/word/2012/wordml" xmlns:wpg="http://schemas.microsoft.com/office/word/2010/wordprocessingGroup" xmlns:wpi="http://schemas.microsoft.com/office/word/2010/wordprocessingInk" xmlns:wne="http://schemas.microsoft.com/office/word/2006/wordml" xmlns:wps="http://schemas.microsoft.com/office/word/2010/wordprocessingShape" mc:Ignorable="w14 w15 wp14">
+  <w:endnote w:type="separator" w:id="-1">
+    <w:p>
+      <w:pPr>
+        <w:spacing w:after="0" w:line="240" w:lineRule="auto"/>
+      </w:pPr>
+      <w:r>
+        <w:separator/>
+      </w:r>
+    </w:p>
+  </w:endnote>
+  <w:endnote w:type="continuationSeparator" w:id="0">
+    <w:p>
+      <w:pPr>
+        <w:spacing w:after="0" w:line="240" w:lineRule="auto"/>
+      </w:pPr>
+      <w:r>
+        <w:continuationSeparator/>
+      </w:r>
+    </w:p>
+  </w:endnote>
+</w:endnotes>
+</file>
+
+<file path=word/footer1.xml><?xml version="1.0" encoding="utf-8"?>
+<w:ftr xmlns:wpc="http://schemas.microsoft.com/office/word/2010/wordprocessingCanvas" xmlns:mc="http://schemas.openxmlformats.org/markup-compatibility/2006" xmlns:o="urn:schemas-microsoft-com:office:office" xmlns:r="http://schemas.openxmlformats.org/officeDocument/2006/relationships" xmlns:m="http://schemas.openxmlformats.org/officeDocument/2006/math" xmlns:v="urn:schemas-microsoft-com:vml" xmlns:wp14="http://schemas.microsoft.com/office/word/2010/wordprocessingDrawing" xmlns:wp="http://schemas.openxmlformats.org/drawingml/2006/wordprocessingDrawing" xmlns:w10="urn:schemas-microsoft-com:office:word" xmlns:w="http://schemas.openxmlformats.org/wordprocessingml/2006/main" xmlns:w14="http://schemas.microsoft.com/office/word/2010/wordml" xmlns:w15="http://schemas.microsoft.com/office/word/2012/wordml" xmlns:wpg="http://schemas.microsoft.com/office/word/2010/wordprocessingGroup" xmlns:wpi="http://schemas.microsoft.com/office/word/2010/wordprocessingInk" xmlns:wne="http://schemas.microsoft.com/office/word/2006/wordml" xmlns:wps="http://schemas.microsoft.com/office/word/2010/wordprocessingShape" mc:Ignorable="w14 w15 wp14">
+  <w:sdt>
+    <w:sdtPr>
+      <w:id w:val="855153781"/>
+      <w:docPartObj>
+        <w:docPartGallery w:val="Page Numbers (Bottom of Page)"/>
+        <w:docPartUnique/>
+      </w:docPartObj>
+    </w:sdtPr>
+    <w:sdtEndPr>
+      <w:rPr>
+        <w:noProof/>
+      </w:rPr>
+    </w:sdtEndPr>
+    <w:sdtContent>
+      <w:p>
+        <w:pPr>
+          <w:pStyle w:val="Footer"/>
+          <w:jc w:val="right"/>
+        </w:pPr>
+        <w:r>
+          <w:fldChar w:fldCharType="begin"/>
+        </w:r>
+        <w:r>
+          <w:instrText xml:space="preserve"> PAGE   \* MERGEFORMAT </w:instrText>
+        </w:r>
+        <w:r>
+          <w:fldChar w:fldCharType="separate"/>
+        </w:r>
         <w:r>
           <w:rPr>
             <w:noProof/>
           </w:rPr>
-          <w:t>1</w:t>
+          <w:t>10</w:t>
         </w:r>
-      </w:fldSimple>
-      <w:r>
-        <w:t>: Illustration of</w:t>
-      </w:r>
-      <w:r>
-        <w:t xml:space="preserve"> two intersection nodes in a</w:t>
-      </w:r>
-      <w:r>
-        <w:t xml:space="preserve"> simulation model with </w:t>
-      </w:r>
-      <w:proofErr w:type="spellStart"/>
-      <w:r>
-        <w:t>LaneQueus</w:t>
-      </w:r>
-      <w:proofErr w:type="spellEnd"/>
-      <w:r>
-        <w:t xml:space="preserve"> (Blue), and </w:t>
-      </w:r>
-      <w:proofErr w:type="spellStart"/>
-      <w:r>
-        <w:t>Intersections</w:t>
-      </w:r>
-      <w:r>
-        <w:rPr>
-          <w:noProof/>
-        </w:rPr>
-        <w:t>.</w:t>
-      </w:r>
-      <w:bookmarkEnd w:id="3"/>
-      <w:r>
-        <w:rPr>
-          <w:noProof/>
-        </w:rPr>
-        <w:t>The</w:t>
-      </w:r>
-      <w:proofErr w:type="spellEnd"/>
-      <w:r>
-        <w:rPr>
-          <w:noProof/>
-        </w:rPr>
-        <w:t xml:space="preserve"> white arrows represent the paths vehicles can make </w:t>
-      </w:r>
-    </w:p>
-    <w:p>
-      <w:pPr>
-        <w:pStyle w:val="Heading1"/>
-      </w:pPr>
-      <w:bookmarkStart w:id="4" w:name="_Toc418371362"/>
-      <w:r>
-        <w:t>Internet packet and vehicle analogy</w:t>
-      </w:r>
-      <w:bookmarkEnd w:id="4"/>
-    </w:p>
-    <w:p>
-      <w:pPr>
-        <w:spacing w:after="0" w:line="480" w:lineRule="auto"/>
-        <w:ind w:firstLine="720"/>
-        <w:rPr>
-          <w:rFonts w:cs="Aharoni"/>
-        </w:rPr>
-      </w:pPr>
-      <w:r>
-        <w:rPr>
-          <w:rFonts w:cs="Aharoni"/>
-        </w:rPr>
-        <w:t>In order to</w:t>
-      </w:r>
-      <w:r>
-        <w:rPr>
-          <w:rFonts w:cs="Aharoni"/>
-        </w:rPr>
-        <w:t xml:space="preserve"> accurately model traffic</w:t>
-      </w:r>
-      <w:r>
-        <w:rPr>
-          <w:rFonts w:cs="Aharoni"/>
-        </w:rPr>
-        <w:t xml:space="preserve">, </w:t>
-      </w:r>
-      <w:r>
-        <w:rPr>
-          <w:rFonts w:cs="Aharoni"/>
-        </w:rPr>
-        <w:t xml:space="preserve">vehicles need to navigate as they would in reality. A vehicle’s destination depends on where the vehicle starts. To most efficiently get to its destination a vehicle needs to make a specific set of turns along its way. </w:t>
-      </w:r>
-      <w:r>
-        <w:rPr>
-          <w:rFonts w:cs="Aharoni"/>
-        </w:rPr>
-        <w:t>Similar to how packets in the internet make a specific set of hops between routers, vehicles are routed from one intersection to another.</w:t>
-      </w:r>
-    </w:p>
-    <w:p>
-      <w:pPr>
-        <w:pStyle w:val="Heading1"/>
-      </w:pPr>
-      <w:bookmarkStart w:id="5" w:name="_Toc418371363"/>
-      <w:r>
-        <w:lastRenderedPageBreak/>
-        <w:t>Vehicle routing</w:t>
-      </w:r>
-      <w:bookmarkEnd w:id="5"/>
-    </w:p>
-    <w:p>
-      <w:pPr>
-        <w:spacing w:line="480" w:lineRule="auto"/>
-      </w:pPr>
-      <w:r>
-        <w:tab/>
-        <w:t xml:space="preserve">Finite Automata is used to route vehicles to their destination. Before running the simulation a transition matrix is constructed. </w:t>
-      </w:r>
-      <w:r>
-        <w:t xml:space="preserve">Vehicles are routed to minimize the distance travelled. To begin constructing the transition matrix the shortest path between every pair of nodes is first found using the Bellman Ford algorithm. Using this information the transition matrix is constructed. </w:t>
-      </w:r>
-    </w:p>
-    <w:p>
-      <w:pPr>
-        <w:spacing w:line="480" w:lineRule="auto"/>
-        <w:ind w:firstLine="720"/>
-      </w:pPr>
-      <w:r>
-        <w:t xml:space="preserve">The columns of the matrix represent the destination, while the rows represent the starting point. To figure out the next node to visit using this matrix simply query the cell at the row that is your current node index, and the column that is the destination’s index. </w:t>
-      </w:r>
-      <w:r>
-        <w:t xml:space="preserve">A jagged array is used to store this matrix since not all nodes in the graph will be a destination. To find the value of the </w:t>
-      </w:r>
-      <w:proofErr w:type="spellStart"/>
-      <w:r>
-        <w:t>i</w:t>
-      </w:r>
-      <w:r>
-        <w:rPr>
-          <w:vertAlign w:val="superscript"/>
-        </w:rPr>
-        <w:t>th</w:t>
-      </w:r>
-      <w:proofErr w:type="spellEnd"/>
-      <w:r>
-        <w:t xml:space="preserve"> component in the </w:t>
-      </w:r>
-      <w:proofErr w:type="spellStart"/>
-      <w:r>
-        <w:t>j</w:t>
-      </w:r>
-      <w:r>
-        <w:rPr>
-          <w:vertAlign w:val="superscript"/>
-        </w:rPr>
-        <w:t>th</w:t>
-      </w:r>
-      <w:proofErr w:type="spellEnd"/>
-      <w:r>
-        <w:t xml:space="preserve"> column simply compare the shortest path value of all adjacent nodes to the </w:t>
-      </w:r>
-      <w:proofErr w:type="spellStart"/>
-      <w:r>
-        <w:t>i</w:t>
-      </w:r>
-      <w:r>
-        <w:rPr>
-          <w:vertAlign w:val="superscript"/>
-        </w:rPr>
-        <w:t>th</w:t>
-      </w:r>
-      <w:proofErr w:type="spellEnd"/>
-      <w:r>
-        <w:t xml:space="preserve"> node and pick the one with the smallest value for destination j. </w:t>
-      </w:r>
-      <w:r>
-        <w:t>The transition function uses this matrix to determine the ne</w:t>
-      </w:r>
-      <w:r>
-        <w:t>xt node the vehicle will go to.</w:t>
-      </w:r>
-    </w:p>
-    <w:p>
-      <w:pPr>
-        <w:pStyle w:val="Heading1"/>
-      </w:pPr>
-      <w:bookmarkStart w:id="6" w:name="_Toc418371364"/>
-      <w:r>
-        <w:t>Preventing deadlock</w:t>
-      </w:r>
-      <w:bookmarkEnd w:id="6"/>
-    </w:p>
-    <w:p>
-      <w:pPr>
-        <w:spacing w:line="480" w:lineRule="auto"/>
-        <w:ind w:firstLine="720"/>
-      </w:pPr>
-      <w:r>
-        <w:t>In situations where cycles exist within the graph it is possible for vehicles to get deadlocked. To prevent this from happening, a second transition matrix is used to provide a detour. To construct this matrix an algorithm similar to the one used to construct the optimal transition matrix is used, however instead of choosing the node with the smallest shortest path it instead picks the one with the second smallest shortest path.</w:t>
-      </w:r>
-    </w:p>
-    <w:p>
-      <w:pPr>
-        <w:spacing w:line="480" w:lineRule="auto"/>
-        <w:ind w:firstLine="720"/>
-      </w:pPr>
-      <w:r>
-        <w:t xml:space="preserve">When a vehicle waits at an intersection for too long the next node is chosen from the second transition matrix. Currently the simulation only supports nodes with a maximum out-degree of 4. That means a total of 4 transition matrices can exist each one representing a better option. </w:t>
-      </w:r>
-    </w:p>
-    <w:p>
-      <w:pPr>
-        <w:pStyle w:val="Heading1"/>
-      </w:pPr>
-      <w:bookmarkStart w:id="7" w:name="_Toc418371365"/>
-      <w:r>
-        <w:lastRenderedPageBreak/>
-        <w:t>Simulation GUI</w:t>
-      </w:r>
-      <w:bookmarkEnd w:id="7"/>
-    </w:p>
-    <w:p>
-      <w:pPr>
-        <w:spacing w:after="0" w:line="480" w:lineRule="auto"/>
-        <w:rPr>
-          <w:rFonts w:cs="Aharoni"/>
-        </w:rPr>
-      </w:pPr>
-      <w:r>
-        <w:rPr>
-          <w:rFonts w:cs="Aharoni"/>
-        </w:rPr>
-        <w:tab/>
-      </w:r>
-      <w:r>
-        <w:rPr>
-          <w:rFonts w:cs="Aharoni"/>
-        </w:rPr>
-        <w:t xml:space="preserve">To reduce the complexity of the model construction and modification process a GUI is used to provide tools the user can use to modify the street network. After the user has constructed a high level representation of the model an algorithm will construct the final model. </w:t>
-      </w:r>
-      <w:r>
-        <w:rPr>
-          <w:rFonts w:cs="Aharoni"/>
-        </w:rPr>
-        <w:t xml:space="preserve">To construct the final model the user’s graph of streets and intersections is transformed into a new graph </w:t>
-      </w:r>
-      <w:r>
-        <w:rPr>
-          <w:rFonts w:cs="Aharoni"/>
-        </w:rPr>
-        <w:t xml:space="preserve">consisting of </w:t>
-      </w:r>
-      <w:proofErr w:type="spellStart"/>
-      <w:r>
-        <w:rPr>
-          <w:rFonts w:cs="Aharoni"/>
-          <w:b/>
-        </w:rPr>
-        <w:t>laneQueues</w:t>
-      </w:r>
-      <w:proofErr w:type="spellEnd"/>
-      <w:r>
-        <w:rPr>
-          <w:rFonts w:cs="Aharoni"/>
-        </w:rPr>
-        <w:t>. The new graph is much larger in terms of node and edge count. Each edge contains length information.</w:t>
-      </w:r>
-    </w:p>
-    <w:p>
-      <w:pPr>
-        <w:spacing w:after="0" w:line="480" w:lineRule="auto"/>
-        <w:rPr>
-          <w:rFonts w:cs="Aharoni"/>
-        </w:rPr>
-      </w:pPr>
-      <w:r>
-        <w:rPr>
-          <w:rFonts w:cs="Aharoni"/>
-        </w:rPr>
-        <w:t xml:space="preserve"> </w:t>
-      </w:r>
-      <w:r>
-        <w:rPr>
-          <w:rFonts w:cs="Aharoni"/>
-        </w:rPr>
-        <w:tab/>
-      </w:r>
-      <w:r>
-        <w:rPr>
-          <w:rFonts w:cs="Aharoni"/>
-        </w:rPr>
-        <w:t>A</w:t>
-      </w:r>
-      <w:r>
-        <w:rPr>
-          <w:rFonts w:cs="Aharoni"/>
-        </w:rPr>
-        <w:t xml:space="preserve"> vehicle’s movement is influenced by physics. Exchanging vehicles between intersections needs to be done carefully to accurately model the movement of a vehicle.</w:t>
-      </w:r>
-    </w:p>
-    <w:sectPr>
-      <w:pgSz w:w="12240" w:h="15840"/>
-      <w:pgMar w:top="1440" w:right="1440" w:bottom="1440" w:left="1440" w:header="720" w:footer="720" w:gutter="0"/>
-      <w:cols w:space="720"/>
-      <w:docGrid w:linePitch="360"/>
-    </w:sectPr>
-  </w:body>
-</w:document>
+        <w:r>
+          <w:rPr>
+            <w:noProof/>
+          </w:rPr>
+          <w:fldChar w:fldCharType="end"/>
+        </w:r>
+      </w:p>
+    </w:sdtContent>
+  </w:sdt>
+  <w:p>
+    <w:pPr>
+      <w:pStyle w:val="Footer"/>
+    </w:pPr>
+  </w:p>
+</w:ftr>
+</file>
+
+<file path=word/footnotes.xml><?xml version="1.0" encoding="utf-8"?>
+<w:footnotes xmlns:wpc="http://schemas.microsoft.com/office/word/2010/wordprocessingCanvas" xmlns:mc="http://schemas.openxmlformats.org/markup-compatibility/2006" xmlns:o="urn:schemas-microsoft-com:office:office" xmlns:r="http://schemas.openxmlformats.org/officeDocument/2006/relationships" xmlns:m="http://schemas.openxmlformats.org/officeDocument/2006/math" xmlns:v="urn:schemas-microsoft-com:vml" xmlns:wp14="http://schemas.microsoft.com/office/word/2010/wordprocessingDrawing" xmlns:wp="http://schemas.openxmlformats.org/drawingml/2006/wordprocessingDrawing" xmlns:w10="urn:schemas-microsoft-com:office:word" xmlns:w="http://schemas.openxmlformats.org/wordprocessingml/2006/main" xmlns:w14="http://schemas.microsoft.com/office/word/2010/wordml" xmlns:w15="http://schemas.microsoft.com/office/word/2012/wordml" xmlns:wpg="http://schemas.microsoft.com/office/word/2010/wordprocessingGroup" xmlns:wpi="http://schemas.microsoft.com/office/word/2010/wordprocessingInk" xmlns:wne="http://schemas.microsoft.com/office/word/2006/wordml" xmlns:wps="http://schemas.microsoft.com/office/word/2010/wordprocessingShape" mc:Ignorable="w14 w15 wp14">
+  <w:footnote w:type="separator" w:id="-1">
+    <w:p>
+      <w:pPr>
+        <w:spacing w:after="0" w:line="240" w:lineRule="auto"/>
+      </w:pPr>
+      <w:r>
+        <w:separator/>
+      </w:r>
+    </w:p>
+  </w:footnote>
+  <w:footnote w:type="continuationSeparator" w:id="0">
+    <w:p>
+      <w:pPr>
+        <w:spacing w:after="0" w:line="240" w:lineRule="auto"/>
+      </w:pPr>
+      <w:r>
+        <w:continuationSeparator/>
+      </w:r>
+    </w:p>
+  </w:footnote>
+</w:footnotes>
 </file>
 
 <file path=word/styles.xml><?xml version="1.0" encoding="utf-8"?>
@@ -1996,6 +3424,50 @@
       <w:spacing w:after="0"/>
     </w:pPr>
   </w:style>
+  <w:style w:type="paragraph" w:styleId="Header">
+    <w:name w:val="header"/>
+    <w:basedOn w:val="Normal"/>
+    <w:link w:val="HeaderChar"/>
+    <w:uiPriority w:val="99"/>
+    <w:unhideWhenUsed/>
+    <w:rsid w:val="00413053"/>
+    <w:pPr>
+      <w:tabs>
+        <w:tab w:val="center" w:pos="4680"/>
+        <w:tab w:val="right" w:pos="9360"/>
+      </w:tabs>
+      <w:spacing w:after="0" w:line="240" w:lineRule="auto"/>
+    </w:pPr>
+  </w:style>
+  <w:style w:type="character" w:customStyle="1" w:styleId="HeaderChar">
+    <w:name w:val="Header Char"/>
+    <w:basedOn w:val="DefaultParagraphFont"/>
+    <w:link w:val="Header"/>
+    <w:uiPriority w:val="99"/>
+    <w:rsid w:val="00413053"/>
+  </w:style>
+  <w:style w:type="paragraph" w:styleId="Footer">
+    <w:name w:val="footer"/>
+    <w:basedOn w:val="Normal"/>
+    <w:link w:val="FooterChar"/>
+    <w:uiPriority w:val="99"/>
+    <w:unhideWhenUsed/>
+    <w:rsid w:val="00413053"/>
+    <w:pPr>
+      <w:tabs>
+        <w:tab w:val="center" w:pos="4680"/>
+        <w:tab w:val="right" w:pos="9360"/>
+      </w:tabs>
+      <w:spacing w:after="0" w:line="240" w:lineRule="auto"/>
+    </w:pPr>
+  </w:style>
+  <w:style w:type="character" w:customStyle="1" w:styleId="FooterChar">
+    <w:name w:val="Footer Char"/>
+    <w:basedOn w:val="DefaultParagraphFont"/>
+    <w:link w:val="Footer"/>
+    <w:uiPriority w:val="99"/>
+    <w:rsid w:val="00413053"/>
+  </w:style>
 </w:styles>
 </file>
 
@@ -2265,7 +3737,7 @@
 </file>
 
 <file path=customXml/itemProps1.xml><?xml version="1.0" encoding="utf-8"?>
-<ds:datastoreItem xmlns:ds="http://schemas.openxmlformats.org/officeDocument/2006/customXml" ds:itemID="{ACAC9D76-A4D3-4589-8905-D281C6422465}">
+<ds:datastoreItem xmlns:ds="http://schemas.openxmlformats.org/officeDocument/2006/customXml" ds:itemID="{D889D169-07C2-4144-A041-C18CCFD1B663}">
   <ds:schemaRefs>
     <ds:schemaRef ds:uri="http://schemas.openxmlformats.org/officeDocument/2006/bibliography"/>
   </ds:schemaRefs>

</xml_diff>

<commit_message>
Report that was turned in
</commit_message>
<xml_diff>
--- a/Final Project Report/finalprojectreport.docx
+++ b/Final Project Report/finalprojectreport.docx
@@ -235,7 +235,12 @@
             <w:pStyle w:val="TOCHeading"/>
           </w:pPr>
           <w:r>
-            <w:t>Contents</w:t>
+            <w:t>Content</w:t>
+          </w:r>
+          <w:bookmarkStart w:id="0" w:name="_GoBack"/>
+          <w:bookmarkEnd w:id="0"/>
+          <w:r>
+            <w:t>s</w:t>
           </w:r>
         </w:p>
         <w:p>
@@ -258,13 +263,13 @@
           <w:r>
             <w:fldChar w:fldCharType="separate"/>
           </w:r>
-          <w:hyperlink w:anchor="_Toc418579468" w:history="1">
+          <w:hyperlink w:anchor="_Toc418583683" w:history="1">
             <w:r>
               <w:rPr>
                 <w:rStyle w:val="Hyperlink"/>
                 <w:noProof/>
               </w:rPr>
-              <w:t>figures</w:t>
+              <w:t>Figures</w:t>
             </w:r>
             <w:r>
               <w:rPr>
@@ -285,7 +290,7 @@
                 <w:noProof/>
                 <w:webHidden/>
               </w:rPr>
-              <w:instrText xml:space="preserve"> PAGEREF _Toc418579468 \h </w:instrText>
+              <w:instrText xml:space="preserve"> PAGEREF _Toc418583683 \h </w:instrText>
             </w:r>
             <w:r>
               <w:rPr>
@@ -327,13 +332,13 @@
               <w:noProof/>
             </w:rPr>
           </w:pPr>
-          <w:hyperlink w:anchor="_Toc418579469" w:history="1">
+          <w:hyperlink w:anchor="_Toc418583684" w:history="1">
             <w:r>
               <w:rPr>
                 <w:rStyle w:val="Hyperlink"/>
                 <w:noProof/>
               </w:rPr>
-              <w:t>abstract</w:t>
+              <w:t>Abstract</w:t>
             </w:r>
             <w:r>
               <w:rPr>
@@ -354,7 +359,7 @@
                 <w:noProof/>
                 <w:webHidden/>
               </w:rPr>
-              <w:instrText xml:space="preserve"> PAGEREF _Toc418579469 \h </w:instrText>
+              <w:instrText xml:space="preserve"> PAGEREF _Toc418583684 \h </w:instrText>
             </w:r>
             <w:r>
               <w:rPr>
@@ -396,13 +401,13 @@
               <w:noProof/>
             </w:rPr>
           </w:pPr>
-          <w:hyperlink w:anchor="_Toc418579470" w:history="1">
+          <w:hyperlink w:anchor="_Toc418583685" w:history="1">
             <w:r>
               <w:rPr>
                 <w:rStyle w:val="Hyperlink"/>
                 <w:noProof/>
               </w:rPr>
-              <w:t>introduction</w:t>
+              <w:t>Introduction</w:t>
             </w:r>
             <w:r>
               <w:rPr>
@@ -423,7 +428,7 @@
                 <w:noProof/>
                 <w:webHidden/>
               </w:rPr>
-              <w:instrText xml:space="preserve"> PAGEREF _Toc418579470 \h </w:instrText>
+              <w:instrText xml:space="preserve"> PAGEREF _Toc418583685 \h </w:instrText>
             </w:r>
             <w:r>
               <w:rPr>
@@ -465,13 +470,13 @@
               <w:noProof/>
             </w:rPr>
           </w:pPr>
-          <w:hyperlink w:anchor="_Toc418579471" w:history="1">
+          <w:hyperlink w:anchor="_Toc418583686" w:history="1">
             <w:r>
               <w:rPr>
                 <w:rStyle w:val="Hyperlink"/>
                 <w:noProof/>
               </w:rPr>
-              <w:t>the model</w:t>
+              <w:t>The model</w:t>
             </w:r>
             <w:r>
               <w:rPr>
@@ -492,7 +497,7 @@
                 <w:noProof/>
                 <w:webHidden/>
               </w:rPr>
-              <w:instrText xml:space="preserve"> PAGEREF _Toc418579471 \h </w:instrText>
+              <w:instrText xml:space="preserve"> PAGEREF _Toc418583686 \h </w:instrText>
             </w:r>
             <w:r>
               <w:rPr>
@@ -534,13 +539,13 @@
               <w:noProof/>
             </w:rPr>
           </w:pPr>
-          <w:hyperlink w:anchor="_Toc418579472" w:history="1">
+          <w:hyperlink w:anchor="_Toc418583687" w:history="1">
             <w:r>
               <w:rPr>
                 <w:rStyle w:val="Hyperlink"/>
                 <w:noProof/>
               </w:rPr>
-              <w:t>internet packet and vehicle analogy</w:t>
+              <w:t>Internet packet and vehicle analogy</w:t>
             </w:r>
             <w:r>
               <w:rPr>
@@ -561,7 +566,7 @@
                 <w:noProof/>
                 <w:webHidden/>
               </w:rPr>
-              <w:instrText xml:space="preserve"> PAGEREF _Toc418579472 \h </w:instrText>
+              <w:instrText xml:space="preserve"> PAGEREF _Toc418583687 \h </w:instrText>
             </w:r>
             <w:r>
               <w:rPr>
@@ -603,13 +608,13 @@
               <w:noProof/>
             </w:rPr>
           </w:pPr>
-          <w:hyperlink w:anchor="_Toc418579473" w:history="1">
+          <w:hyperlink w:anchor="_Toc418583688" w:history="1">
             <w:r>
               <w:rPr>
                 <w:rStyle w:val="Hyperlink"/>
                 <w:noProof/>
               </w:rPr>
-              <w:t>vehicle routing</w:t>
+              <w:t>Vehicle routing</w:t>
             </w:r>
             <w:r>
               <w:rPr>
@@ -630,7 +635,7 @@
                 <w:noProof/>
                 <w:webHidden/>
               </w:rPr>
-              <w:instrText xml:space="preserve"> PAGEREF _Toc418579473 \h </w:instrText>
+              <w:instrText xml:space="preserve"> PAGEREF _Toc418583688 \h </w:instrText>
             </w:r>
             <w:r>
               <w:rPr>
@@ -672,13 +677,13 @@
               <w:noProof/>
             </w:rPr>
           </w:pPr>
-          <w:hyperlink w:anchor="_Toc418579474" w:history="1">
+          <w:hyperlink w:anchor="_Toc418583689" w:history="1">
             <w:r>
               <w:rPr>
                 <w:rStyle w:val="Hyperlink"/>
                 <w:noProof/>
               </w:rPr>
-              <w:t>preventing deadlock</w:t>
+              <w:t>Preventing deadlock</w:t>
             </w:r>
             <w:r>
               <w:rPr>
@@ -699,7 +704,7 @@
                 <w:noProof/>
                 <w:webHidden/>
               </w:rPr>
-              <w:instrText xml:space="preserve"> PAGEREF _Toc418579474 \h </w:instrText>
+              <w:instrText xml:space="preserve"> PAGEREF _Toc418583689 \h </w:instrText>
             </w:r>
             <w:r>
               <w:rPr>
@@ -719,7 +724,7 @@
                 <w:noProof/>
                 <w:webHidden/>
               </w:rPr>
-              <w:t>6</w:t>
+              <w:t>7</w:t>
             </w:r>
             <w:r>
               <w:rPr>
@@ -741,13 +746,13 @@
               <w:noProof/>
             </w:rPr>
           </w:pPr>
-          <w:hyperlink w:anchor="_Toc418579475" w:history="1">
+          <w:hyperlink w:anchor="_Toc418583690" w:history="1">
             <w:r>
               <w:rPr>
                 <w:rStyle w:val="Hyperlink"/>
                 <w:noProof/>
               </w:rPr>
-              <w:t>simulation gui</w:t>
+              <w:t>Simulation GUI</w:t>
             </w:r>
             <w:r>
               <w:rPr>
@@ -768,7 +773,7 @@
                 <w:noProof/>
                 <w:webHidden/>
               </w:rPr>
-              <w:instrText xml:space="preserve"> PAGEREF _Toc418579475 \h </w:instrText>
+              <w:instrText xml:space="preserve"> PAGEREF _Toc418583690 \h </w:instrText>
             </w:r>
             <w:r>
               <w:rPr>
@@ -810,13 +815,13 @@
               <w:noProof/>
             </w:rPr>
           </w:pPr>
-          <w:hyperlink w:anchor="_Toc418579476" w:history="1">
+          <w:hyperlink w:anchor="_Toc418583691" w:history="1">
             <w:r>
               <w:rPr>
                 <w:rStyle w:val="Hyperlink"/>
                 <w:noProof/>
               </w:rPr>
-              <w:t>user interface</w:t>
+              <w:t>User interface</w:t>
             </w:r>
             <w:r>
               <w:rPr>
@@ -837,7 +842,7 @@
                 <w:noProof/>
                 <w:webHidden/>
               </w:rPr>
-              <w:instrText xml:space="preserve"> PAGEREF _Toc418579476 \h </w:instrText>
+              <w:instrText xml:space="preserve"> PAGEREF _Toc418583691 \h </w:instrText>
             </w:r>
             <w:r>
               <w:rPr>
@@ -857,7 +862,7 @@
                 <w:noProof/>
                 <w:webHidden/>
               </w:rPr>
-              <w:t>7</w:t>
+              <w:t>8</w:t>
             </w:r>
             <w:r>
               <w:rPr>
@@ -879,13 +884,13 @@
               <w:noProof/>
             </w:rPr>
           </w:pPr>
-          <w:hyperlink w:anchor="_Toc418579477" w:history="1">
+          <w:hyperlink w:anchor="_Toc418583692" w:history="1">
             <w:r>
               <w:rPr>
                 <w:rStyle w:val="Hyperlink"/>
                 <w:noProof/>
               </w:rPr>
-              <w:t>simulation output</w:t>
+              <w:t>Simulation output</w:t>
             </w:r>
             <w:r>
               <w:rPr>
@@ -906,7 +911,7 @@
                 <w:noProof/>
                 <w:webHidden/>
               </w:rPr>
-              <w:instrText xml:space="preserve"> PAGEREF _Toc418579477 \h </w:instrText>
+              <w:instrText xml:space="preserve"> PAGEREF _Toc418583692 \h </w:instrText>
             </w:r>
             <w:r>
               <w:rPr>
@@ -948,13 +953,13 @@
               <w:noProof/>
             </w:rPr>
           </w:pPr>
-          <w:hyperlink w:anchor="_Toc418579478" w:history="1">
+          <w:hyperlink w:anchor="_Toc418583693" w:history="1">
             <w:r>
               <w:rPr>
                 <w:rStyle w:val="Hyperlink"/>
                 <w:noProof/>
               </w:rPr>
-              <w:t>source code</w:t>
+              <w:t>Source code</w:t>
             </w:r>
             <w:r>
               <w:rPr>
@@ -975,7 +980,7 @@
                 <w:noProof/>
                 <w:webHidden/>
               </w:rPr>
-              <w:instrText xml:space="preserve"> PAGEREF _Toc418579478 \h </w:instrText>
+              <w:instrText xml:space="preserve"> PAGEREF _Toc418583693 \h </w:instrText>
             </w:r>
             <w:r>
               <w:rPr>
@@ -1017,13 +1022,13 @@
               <w:noProof/>
             </w:rPr>
           </w:pPr>
-          <w:hyperlink w:anchor="_Toc418579479" w:history="1">
+          <w:hyperlink w:anchor="_Toc418583694" w:history="1">
             <w:r>
               <w:rPr>
                 <w:rStyle w:val="Hyperlink"/>
                 <w:noProof/>
               </w:rPr>
-              <w:t>conclusion</w:t>
+              <w:t>Conclusion</w:t>
             </w:r>
             <w:r>
               <w:rPr>
@@ -1044,7 +1049,7 @@
                 <w:noProof/>
                 <w:webHidden/>
               </w:rPr>
-              <w:instrText xml:space="preserve"> PAGEREF _Toc418579479 \h </w:instrText>
+              <w:instrText xml:space="preserve"> PAGEREF _Toc418583694 \h </w:instrText>
             </w:r>
             <w:r>
               <w:rPr>
@@ -1086,13 +1091,13 @@
               <w:noProof/>
             </w:rPr>
           </w:pPr>
-          <w:hyperlink w:anchor="_Toc418579480" w:history="1">
+          <w:hyperlink w:anchor="_Toc418583695" w:history="1">
             <w:r>
               <w:rPr>
                 <w:rStyle w:val="Hyperlink"/>
                 <w:noProof/>
               </w:rPr>
-              <w:t>references</w:t>
+              <w:t>References</w:t>
             </w:r>
             <w:r>
               <w:rPr>
@@ -1113,7 +1118,7 @@
                 <w:noProof/>
                 <w:webHidden/>
               </w:rPr>
-              <w:instrText xml:space="preserve"> PAGEREF _Toc418579480 \h </w:instrText>
+              <w:instrText xml:space="preserve"> PAGEREF _Toc418583695 \h </w:instrText>
             </w:r>
             <w:r>
               <w:rPr>
@@ -1168,21 +1173,20 @@
         </w:rPr>
         <w:br w:type="page"/>
       </w:r>
-      <w:bookmarkStart w:id="0" w:name="_GoBack"/>
-      <w:bookmarkEnd w:id="0"/>
     </w:p>
     <w:p>
       <w:pPr>
         <w:pStyle w:val="Heading1"/>
       </w:pPr>
-      <w:bookmarkStart w:id="1" w:name="_Toc418579468"/>
-      <w:proofErr w:type="gramStart"/>
+      <w:bookmarkStart w:id="1" w:name="_Toc418583683"/>
       <w:r>
         <w:lastRenderedPageBreak/>
-        <w:t>figures</w:t>
+        <w:t>F</w:t>
+      </w:r>
+      <w:r>
+        <w:t>igures</w:t>
       </w:r>
       <w:bookmarkEnd w:id="1"/>
-      <w:proofErr w:type="gramEnd"/>
     </w:p>
     <w:p>
       <w:pPr>
@@ -1432,17 +1436,15 @@
       <w:pPr>
         <w:pStyle w:val="Heading1"/>
       </w:pPr>
-      <w:bookmarkStart w:id="2" w:name="_Toc418579469"/>
-      <w:proofErr w:type="gramStart"/>
+      <w:bookmarkStart w:id="2" w:name="_Toc418583684"/>
       <w:r>
         <w:lastRenderedPageBreak/>
-        <w:t>a</w:t>
+        <w:t>A</w:t>
       </w:r>
       <w:r>
         <w:t>bstract</w:t>
       </w:r>
       <w:bookmarkEnd w:id="2"/>
-      <w:proofErr w:type="gramEnd"/>
     </w:p>
     <w:p>
       <w:pPr>
@@ -1472,16 +1474,14 @@
       <w:pPr>
         <w:pStyle w:val="Heading1"/>
       </w:pPr>
-      <w:bookmarkStart w:id="3" w:name="_Toc418579470"/>
-      <w:proofErr w:type="gramStart"/>
-      <w:r>
-        <w:t>i</w:t>
+      <w:bookmarkStart w:id="3" w:name="_Toc418583685"/>
+      <w:r>
+        <w:t>I</w:t>
       </w:r>
       <w:r>
         <w:t>ntroduction</w:t>
       </w:r>
       <w:bookmarkEnd w:id="3"/>
-      <w:proofErr w:type="gramEnd"/>
     </w:p>
     <w:p>
       <w:pPr>
@@ -1513,7 +1513,51 @@
         <w:rPr>
           <w:rFonts w:cs="Aharoni"/>
         </w:rPr>
-        <w:t xml:space="preserve"> The Unity3d engine is used to render the GUI and provide UI functionality</w:t>
+        <w:t xml:space="preserve"> The Unity3d engine </w:t>
+      </w:r>
+      <w:r>
+        <w:rPr>
+          <w:rFonts w:cs="Aharoni"/>
+        </w:rPr>
+        <w:t xml:space="preserve">scripted with C# was chosen over </w:t>
+      </w:r>
+      <w:proofErr w:type="spellStart"/>
+      <w:r>
+        <w:rPr>
+          <w:rFonts w:cs="Aharoni"/>
+        </w:rPr>
+        <w:t>OOSimL</w:t>
+      </w:r>
+      <w:proofErr w:type="spellEnd"/>
+      <w:r>
+        <w:rPr>
+          <w:rFonts w:cs="Aharoni"/>
+        </w:rPr>
+        <w:t xml:space="preserve"> because of </w:t>
+      </w:r>
+      <w:r>
+        <w:rPr>
+          <w:rFonts w:cs="Aharoni"/>
+        </w:rPr>
+        <w:t>i</w:t>
+      </w:r>
+      <w:r>
+        <w:rPr>
+          <w:rFonts w:cs="Aharoni"/>
+        </w:rPr>
+        <w:t>t</w:t>
+      </w:r>
+      <w:r>
+        <w:rPr>
+          <w:rFonts w:cs="Aharoni"/>
+        </w:rPr>
+        <w:t xml:space="preserve">s </w:t>
+      </w:r>
+      <w:r>
+        <w:rPr>
+          <w:rFonts w:cs="Aharoni"/>
+        </w:rPr>
+        <w:t>UI and graphics features</w:t>
       </w:r>
       <w:r>
         <w:rPr>
@@ -1525,7 +1569,19 @@
         <w:rPr>
           <w:rFonts w:cs="Aharoni"/>
         </w:rPr>
-        <w:t xml:space="preserve"> A process-based simulation is used to model time and events within the simulation</w:t>
+        <w:t xml:space="preserve"> </w:t>
+      </w:r>
+      <w:r>
+        <w:rPr>
+          <w:rFonts w:cs="Aharoni"/>
+        </w:rPr>
+        <w:t xml:space="preserve">Without these features developing such a GUI as the one that follows would not have been possible in the constrained development time. </w:t>
+      </w:r>
+      <w:r>
+        <w:rPr>
+          <w:rFonts w:cs="Aharoni"/>
+        </w:rPr>
+        <w:t>A process-based simulation is used to model time and events within the simulation</w:t>
       </w:r>
       <w:r>
         <w:rPr>
@@ -1568,17 +1624,12 @@
       <w:pPr>
         <w:pStyle w:val="Heading1"/>
       </w:pPr>
-      <w:bookmarkStart w:id="4" w:name="_Toc418579471"/>
-      <w:proofErr w:type="gramStart"/>
-      <w:r>
-        <w:t>t</w:t>
-      </w:r>
-      <w:r>
-        <w:t>he</w:t>
-      </w:r>
-      <w:proofErr w:type="gramEnd"/>
-      <w:r>
-        <w:t xml:space="preserve"> </w:t>
+      <w:bookmarkStart w:id="4" w:name="_Toc418583686"/>
+      <w:r>
+        <w:t>T</w:t>
+      </w:r>
+      <w:r>
+        <w:t xml:space="preserve">he </w:t>
       </w:r>
       <w:r>
         <w:t>m</w:t>
@@ -1658,7 +1709,11 @@
         <w:t xml:space="preserve"> a section of a road, specifically a single lane.</w:t>
       </w:r>
       <w:r>
-        <w:t xml:space="preserve"> It functions similar to a standard queue data structure. The capacity of the internal queue is dependent on the length of the section of roadway. Also the </w:t>
+        <w:t xml:space="preserve"> It functions similar to a standard queue data structure. The capacity of the internal queue is dependent </w:t>
+      </w:r>
+      <w:r>
+        <w:lastRenderedPageBreak/>
+        <w:t xml:space="preserve">on the length of the section of roadway. Also the </w:t>
       </w:r>
       <w:proofErr w:type="spellStart"/>
       <w:r>
@@ -1689,7 +1744,6 @@
         <w:ind w:firstLine="720"/>
       </w:pPr>
       <w:r>
-        <w:lastRenderedPageBreak/>
         <w:t xml:space="preserve">The Vehicle is a passive object that represents a road vehicle. </w:t>
       </w:r>
       <w:r>
@@ -1776,6 +1830,7 @@
         <w:rPr>
           <w:noProof/>
         </w:rPr>
+        <w:lastRenderedPageBreak/>
         <w:drawing>
           <wp:inline distT="0" distB="0" distL="0" distR="0" wp14:anchorId="0907F307" wp14:editId="11030B5E">
             <wp:extent cx="2651564" cy="3543300"/>
@@ -1908,18 +1963,12 @@
       <w:pPr>
         <w:pStyle w:val="Heading1"/>
       </w:pPr>
-      <w:bookmarkStart w:id="6" w:name="_Toc418579472"/>
-      <w:proofErr w:type="gramStart"/>
-      <w:r>
-        <w:lastRenderedPageBreak/>
-        <w:t>i</w:t>
-      </w:r>
-      <w:r>
-        <w:t>nternet</w:t>
-      </w:r>
-      <w:proofErr w:type="gramEnd"/>
-      <w:r>
-        <w:t xml:space="preserve"> packet and vehicle analogy</w:t>
+      <w:bookmarkStart w:id="6" w:name="_Toc418583687"/>
+      <w:r>
+        <w:t>I</w:t>
+      </w:r>
+      <w:r>
+        <w:t>nternet packet and vehicle analogy</w:t>
       </w:r>
       <w:bookmarkEnd w:id="6"/>
     </w:p>
@@ -1966,17 +2015,12 @@
       <w:pPr>
         <w:pStyle w:val="Heading1"/>
       </w:pPr>
-      <w:bookmarkStart w:id="7" w:name="_Toc418579473"/>
-      <w:proofErr w:type="gramStart"/>
-      <w:r>
-        <w:t>v</w:t>
-      </w:r>
-      <w:r>
-        <w:t>ehicle</w:t>
-      </w:r>
-      <w:proofErr w:type="gramEnd"/>
-      <w:r>
-        <w:t xml:space="preserve"> routing</w:t>
+      <w:bookmarkStart w:id="7" w:name="_Toc418583688"/>
+      <w:r>
+        <w:t>V</w:t>
+      </w:r>
+      <w:r>
+        <w:t>ehicle routing</w:t>
       </w:r>
       <w:bookmarkEnd w:id="7"/>
     </w:p>
@@ -1998,6 +2042,7 @@
         <w:ind w:firstLine="720"/>
       </w:pPr>
       <w:r>
+        <w:lastRenderedPageBreak/>
         <w:t xml:space="preserve">The columns of the matrix represent the destination, while the rows represent the starting point. To figure out the next node to visit using this matrix simply query the cell at the row that is your current node index, and the column that is the destination’s index. </w:t>
       </w:r>
       <w:r>
@@ -2056,17 +2101,12 @@
       <w:pPr>
         <w:pStyle w:val="Heading1"/>
       </w:pPr>
-      <w:bookmarkStart w:id="8" w:name="_Toc418579474"/>
-      <w:proofErr w:type="gramStart"/>
-      <w:r>
-        <w:t>p</w:t>
-      </w:r>
-      <w:r>
-        <w:t>reventing</w:t>
-      </w:r>
-      <w:proofErr w:type="gramEnd"/>
-      <w:r>
-        <w:t xml:space="preserve"> deadlock</w:t>
+      <w:bookmarkStart w:id="8" w:name="_Toc418583689"/>
+      <w:r>
+        <w:t>P</w:t>
+      </w:r>
+      <w:r>
+        <w:t>reventing deadlock</w:t>
       </w:r>
       <w:bookmarkEnd w:id="8"/>
     </w:p>
@@ -2085,134 +2125,122 @@
         <w:ind w:firstLine="720"/>
       </w:pPr>
       <w:r>
+        <w:t xml:space="preserve">When a vehicle waits at an intersection for too long the next node is chosen from the second transition matrix. Currently the simulation only supports nodes with a maximum out-degree of 4. That means a total of 4 transition matrices can exist each one representing a better option. </w:t>
+      </w:r>
+    </w:p>
+    <w:p>
+      <w:pPr>
+        <w:pStyle w:val="Heading1"/>
+      </w:pPr>
+      <w:bookmarkStart w:id="9" w:name="_Toc418583690"/>
+      <w:r>
+        <w:t>S</w:t>
+      </w:r>
+      <w:r>
+        <w:t>imulation</w:t>
+      </w:r>
+      <w:r>
+        <w:t xml:space="preserve"> GUI</w:t>
+      </w:r>
+      <w:bookmarkEnd w:id="9"/>
+    </w:p>
+    <w:p>
+      <w:pPr>
+        <w:spacing w:after="0" w:line="480" w:lineRule="auto"/>
+        <w:rPr>
+          <w:rFonts w:cs="Aharoni"/>
+        </w:rPr>
+      </w:pPr>
+      <w:r>
+        <w:rPr>
+          <w:rFonts w:cs="Aharoni"/>
+        </w:rPr>
+        <w:tab/>
+      </w:r>
+      <w:r>
+        <w:rPr>
+          <w:rFonts w:cs="Aharoni"/>
+        </w:rPr>
+        <w:t xml:space="preserve">To reduce the complexity of the model construction and modification process a GUI is used to provide tools the user can use to modify the street network. After the user has constructed a high level representation of the model an algorithm will construct the final model. </w:t>
+      </w:r>
+      <w:r>
+        <w:rPr>
+          <w:rFonts w:cs="Aharoni"/>
+        </w:rPr>
+        <w:t xml:space="preserve">To construct the final model the user’s graph of streets and intersections is transformed into a new graph </w:t>
+      </w:r>
+      <w:r>
+        <w:rPr>
+          <w:rFonts w:cs="Aharoni"/>
+        </w:rPr>
+        <w:t xml:space="preserve">consisting of </w:t>
+      </w:r>
+      <w:proofErr w:type="spellStart"/>
+      <w:r>
+        <w:rPr>
+          <w:rFonts w:cs="Aharoni"/>
+          <w:b/>
+        </w:rPr>
+        <w:t>L</w:t>
+      </w:r>
+      <w:r>
+        <w:rPr>
+          <w:rFonts w:cs="Aharoni"/>
+          <w:b/>
+        </w:rPr>
+        <w:t>aneQueues</w:t>
+      </w:r>
+      <w:proofErr w:type="spellEnd"/>
+      <w:r>
+        <w:rPr>
+          <w:rFonts w:cs="Aharoni"/>
+        </w:rPr>
+        <w:t>. The new graph is much larger in terms of node and edge count. Each edge contains length information.</w:t>
+      </w:r>
+    </w:p>
+    <w:p>
+      <w:pPr>
+        <w:spacing w:line="480" w:lineRule="auto"/>
+      </w:pPr>
+      <w:r>
+        <w:rPr>
+          <w:rFonts w:cs="Aharoni"/>
+        </w:rPr>
         <w:lastRenderedPageBreak/>
-        <w:t xml:space="preserve">When a vehicle waits at an intersection for too long the next node is chosen from the second transition matrix. Currently the simulation only supports nodes with a maximum out-degree of 4. That means a total of 4 transition matrices can exist each one representing a better option. </w:t>
+        <w:t xml:space="preserve"> </w:t>
+      </w:r>
+      <w:r>
+        <w:rPr>
+          <w:rFonts w:cs="Aharoni"/>
+        </w:rPr>
+        <w:tab/>
+      </w:r>
+      <w:r>
+        <w:rPr>
+          <w:rFonts w:cs="Aharoni"/>
+        </w:rPr>
+        <w:t>A</w:t>
+      </w:r>
+      <w:r>
+        <w:rPr>
+          <w:rFonts w:cs="Aharoni"/>
+        </w:rPr>
+        <w:t xml:space="preserve"> vehicle’s movement is influenced by physics. Exchanging vehicles between intersections needs to be done carefully to accurately model the movement of a vehicle.</w:t>
+      </w:r>
+      <w:r>
+        <w:t xml:space="preserve"> </w:t>
       </w:r>
     </w:p>
     <w:p>
       <w:pPr>
         <w:pStyle w:val="Heading1"/>
       </w:pPr>
-      <w:bookmarkStart w:id="9" w:name="_Toc418579475"/>
-      <w:proofErr w:type="gramStart"/>
-      <w:r>
-        <w:t>s</w:t>
-      </w:r>
-      <w:r>
-        <w:t>imulation</w:t>
-      </w:r>
-      <w:proofErr w:type="gramEnd"/>
-      <w:r>
-        <w:t xml:space="preserve"> </w:t>
-      </w:r>
-      <w:proofErr w:type="spellStart"/>
-      <w:r>
-        <w:t>gui</w:t>
-      </w:r>
-      <w:bookmarkEnd w:id="9"/>
-      <w:proofErr w:type="spellEnd"/>
-    </w:p>
-    <w:p>
-      <w:pPr>
-        <w:spacing w:after="0" w:line="480" w:lineRule="auto"/>
-        <w:rPr>
-          <w:rFonts w:cs="Aharoni"/>
-        </w:rPr>
-      </w:pPr>
-      <w:r>
-        <w:rPr>
-          <w:rFonts w:cs="Aharoni"/>
-        </w:rPr>
-        <w:tab/>
-      </w:r>
-      <w:r>
-        <w:rPr>
-          <w:rFonts w:cs="Aharoni"/>
-        </w:rPr>
-        <w:t xml:space="preserve">To reduce the complexity of the model construction and modification process a GUI is used to provide tools the user can use to modify the street network. After the user has constructed a high level representation of the model an algorithm will construct the final model. </w:t>
-      </w:r>
-      <w:r>
-        <w:rPr>
-          <w:rFonts w:cs="Aharoni"/>
-        </w:rPr>
-        <w:t xml:space="preserve">To construct the final model the user’s graph of streets and intersections is transformed into a new graph </w:t>
-      </w:r>
-      <w:r>
-        <w:rPr>
-          <w:rFonts w:cs="Aharoni"/>
-        </w:rPr>
-        <w:t xml:space="preserve">consisting of </w:t>
-      </w:r>
-      <w:proofErr w:type="spellStart"/>
-      <w:r>
-        <w:rPr>
-          <w:rFonts w:cs="Aharoni"/>
-          <w:b/>
-        </w:rPr>
-        <w:t>L</w:t>
-      </w:r>
-      <w:r>
-        <w:rPr>
-          <w:rFonts w:cs="Aharoni"/>
-          <w:b/>
-        </w:rPr>
-        <w:t>aneQueues</w:t>
-      </w:r>
-      <w:proofErr w:type="spellEnd"/>
-      <w:r>
-        <w:rPr>
-          <w:rFonts w:cs="Aharoni"/>
-        </w:rPr>
-        <w:t>. The new graph is much larger in terms of node and edge count. Each edge contains length information.</w:t>
-      </w:r>
-    </w:p>
-    <w:p>
-      <w:pPr>
-        <w:spacing w:line="480" w:lineRule="auto"/>
-      </w:pPr>
-      <w:r>
-        <w:rPr>
-          <w:rFonts w:cs="Aharoni"/>
-        </w:rPr>
-        <w:t xml:space="preserve"> </w:t>
-      </w:r>
-      <w:r>
-        <w:rPr>
-          <w:rFonts w:cs="Aharoni"/>
-        </w:rPr>
-        <w:tab/>
-      </w:r>
-      <w:r>
-        <w:rPr>
-          <w:rFonts w:cs="Aharoni"/>
-        </w:rPr>
-        <w:t>A</w:t>
-      </w:r>
-      <w:r>
-        <w:rPr>
-          <w:rFonts w:cs="Aharoni"/>
-        </w:rPr>
-        <w:t xml:space="preserve"> vehicle’s movement is influenced by physics. Exchanging vehicles between intersections needs to be done carefully to accurately model the movement of a vehicle.</w:t>
-      </w:r>
-      <w:r>
-        <w:t xml:space="preserve"> </w:t>
-      </w:r>
-    </w:p>
-    <w:p>
-      <w:pPr>
-        <w:pStyle w:val="Heading1"/>
-      </w:pPr>
-      <w:bookmarkStart w:id="10" w:name="_Toc418579476"/>
-      <w:proofErr w:type="gramStart"/>
-      <w:r>
-        <w:t>u</w:t>
-      </w:r>
-      <w:r>
-        <w:t>ser</w:t>
-      </w:r>
-      <w:proofErr w:type="gramEnd"/>
-      <w:r>
-        <w:t xml:space="preserve"> </w:t>
+      <w:bookmarkStart w:id="10" w:name="_Toc418583691"/>
+      <w:r>
+        <w:t>U</w:t>
+      </w:r>
+      <w:r>
+        <w:t xml:space="preserve">ser </w:t>
       </w:r>
       <w:r>
         <w:t>i</w:t>
@@ -2295,6 +2323,9 @@
                               <w:t>2</w:t>
                             </w:r>
                             <w:r>
+                              <w:rPr>
+                                <w:noProof/>
+                              </w:rPr>
                               <w:fldChar w:fldCharType="end"/>
                             </w:r>
                             <w:r>
@@ -2483,11 +2514,7 @@
         <w:t>Before</w:t>
       </w:r>
       <w:r>
-        <w:t xml:space="preserve"> placing an intersection give it a name. Type the name into the “Intersection name” input field at the bottom of the screen. Type a floating point number into the “Speed modifier” input field to set the simulation speed as a multiple of real-time. Slower speeds </w:t>
-      </w:r>
-      <w:r>
-        <w:lastRenderedPageBreak/>
-        <w:t>should be used when simulating large models. Press “Start” to run the simulation, and then “Stop” to end the simulation. Once this is done review the “</w:t>
+        <w:t xml:space="preserve"> placing an intersection give it a name. Type the name into the “Intersection name” input field at the bottom of the screen. Type a floating point number into the “Speed modifier” input field to set the simulation speed as a multiple of real-time. Slower speeds should be used when simulating large models. Press “Start” to run the simulation, and then “Stop” to end the simulation. Once this is done review the “</w:t>
       </w:r>
       <w:proofErr w:type="spellStart"/>
       <w:r>
@@ -2510,17 +2537,12 @@
       <w:pPr>
         <w:pStyle w:val="Heading1"/>
       </w:pPr>
-      <w:bookmarkStart w:id="13" w:name="_Toc418579477"/>
-      <w:proofErr w:type="gramStart"/>
-      <w:r>
-        <w:t>s</w:t>
-      </w:r>
-      <w:r>
-        <w:t>imulation</w:t>
-      </w:r>
-      <w:proofErr w:type="gramEnd"/>
-      <w:r>
-        <w:t xml:space="preserve"> </w:t>
+      <w:bookmarkStart w:id="12" w:name="_Toc418583692"/>
+      <w:r>
+        <w:t>S</w:t>
+      </w:r>
+      <w:r>
+        <w:t xml:space="preserve">imulation </w:t>
       </w:r>
       <w:r>
         <w:t>o</w:t>
@@ -2528,7 +2550,7 @@
       <w:r>
         <w:t>utput</w:t>
       </w:r>
-      <w:bookmarkEnd w:id="13"/>
+      <w:bookmarkEnd w:id="12"/>
     </w:p>
     <w:p>
       <w:pPr>
@@ -2548,7 +2570,11 @@
         <w:t>”. As the file extension suggests, this file contains JSON objects. When the user presses the “Save” button in the top-right corner of the GUI this file is written, and contains all of the information about the model.</w:t>
       </w:r>
       <w:r>
-        <w:t xml:space="preserve"> An intersection can have any name including no name. Contained within the “intersections” object within the main object is an array of fields where each one is a JSON object defining one of the intersections. A “</w:t>
+        <w:t xml:space="preserve"> An intersection can have any name including no name. Contained within the “intersections” object within the main object is an array of fields where each one is a JSON object </w:t>
+      </w:r>
+      <w:r>
+        <w:lastRenderedPageBreak/>
+        <w:t>defining one of the intersections. A “</w:t>
       </w:r>
       <w:proofErr w:type="spellStart"/>
       <w:r>
@@ -2556,11 +2582,7 @@
       </w:r>
       <w:proofErr w:type="spellEnd"/>
       <w:r>
-        <w:t xml:space="preserve">” variable is used to store another object that contains a </w:t>
-      </w:r>
-      <w:r>
-        <w:lastRenderedPageBreak/>
-        <w:t xml:space="preserve">collection of floating point fields. These fields represent the average time it takes for a vehicle to travel from the parent object’s node to the node whose name is in the field name. </w:t>
+        <w:t xml:space="preserve">” variable is used to store another object that contains a collection of floating point fields. These fields represent the average time it takes for a vehicle to travel from the parent object’s node to the node whose name is in the field name. </w:t>
       </w:r>
     </w:p>
     <w:p>
@@ -2615,8 +2637,9 @@
         <w:pStyle w:val="Caption"/>
         <w:jc w:val="center"/>
       </w:pPr>
-      <w:bookmarkStart w:id="14" w:name="_Toc418578706"/>
-      <w:r>
+      <w:bookmarkStart w:id="13" w:name="_Toc418578706"/>
+      <w:r>
+        <w:lastRenderedPageBreak/>
         <w:t xml:space="preserve">Figure </w:t>
       </w:r>
       <w:r>
@@ -2635,37 +2658,34 @@
         <w:t>3</w:t>
       </w:r>
       <w:r>
+        <w:rPr>
+          <w:noProof/>
+        </w:rPr>
         <w:fldChar w:fldCharType="end"/>
       </w:r>
       <w:r>
         <w:t>: JSON file containing statistical and physical information about the model and simulation.</w:t>
       </w:r>
+      <w:bookmarkEnd w:id="13"/>
+    </w:p>
+    <w:p>
+      <w:pPr>
+        <w:pStyle w:val="Heading1"/>
+      </w:pPr>
+      <w:bookmarkStart w:id="14" w:name="_Toc418583693"/>
+      <w:r>
+        <w:t>S</w:t>
+      </w:r>
+      <w:r>
+        <w:t xml:space="preserve">ource </w:t>
+      </w:r>
+      <w:r>
+        <w:t>c</w:t>
+      </w:r>
+      <w:r>
+        <w:t>ode</w:t>
+      </w:r>
       <w:bookmarkEnd w:id="14"/>
-    </w:p>
-    <w:p>
-      <w:pPr>
-        <w:pStyle w:val="Heading1"/>
-      </w:pPr>
-      <w:bookmarkStart w:id="15" w:name="_Toc418579478"/>
-      <w:proofErr w:type="gramStart"/>
-      <w:r>
-        <w:lastRenderedPageBreak/>
-        <w:t>s</w:t>
-      </w:r>
-      <w:r>
-        <w:t>ource</w:t>
-      </w:r>
-      <w:proofErr w:type="gramEnd"/>
-      <w:r>
-        <w:t xml:space="preserve"> </w:t>
-      </w:r>
-      <w:r>
-        <w:t>c</w:t>
-      </w:r>
-      <w:r>
-        <w:t>ode</w:t>
-      </w:r>
-      <w:bookmarkEnd w:id="15"/>
     </w:p>
     <w:p>
       <w:pPr>
@@ -2862,16 +2882,14 @@
       <w:pPr>
         <w:pStyle w:val="Heading1"/>
       </w:pPr>
-      <w:bookmarkStart w:id="16" w:name="_Toc418579479"/>
-      <w:proofErr w:type="gramStart"/>
-      <w:r>
-        <w:t>c</w:t>
+      <w:bookmarkStart w:id="15" w:name="_Toc418583694"/>
+      <w:r>
+        <w:t>C</w:t>
       </w:r>
       <w:r>
         <w:t>onclusion</w:t>
       </w:r>
-      <w:bookmarkEnd w:id="16"/>
-      <w:proofErr w:type="gramEnd"/>
+      <w:bookmarkEnd w:id="15"/>
     </w:p>
     <w:p>
       <w:pPr>
@@ -2898,14 +2916,15 @@
       <w:pPr>
         <w:pStyle w:val="Heading1"/>
       </w:pPr>
-      <w:bookmarkStart w:id="17" w:name="_Toc418579480"/>
-      <w:proofErr w:type="gramStart"/>
+      <w:bookmarkStart w:id="16" w:name="_Toc418583695"/>
       <w:r>
         <w:lastRenderedPageBreak/>
-        <w:t>references</w:t>
-      </w:r>
-      <w:bookmarkEnd w:id="17"/>
-      <w:proofErr w:type="gramEnd"/>
+        <w:t>R</w:t>
+      </w:r>
+      <w:r>
+        <w:t>eferences</w:t>
+      </w:r>
+      <w:bookmarkEnd w:id="16"/>
     </w:p>
     <w:p>
       <w:pPr>
@@ -3046,7 +3065,7 @@
           <w:rPr>
             <w:noProof/>
           </w:rPr>
-          <w:t>2</w:t>
+          <w:t>11</w:t>
         </w:r>
         <w:r>
           <w:rPr>
@@ -4029,7 +4048,7 @@
 </file>
 
 <file path=customXml/itemProps1.xml><?xml version="1.0" encoding="utf-8"?>
-<ds:datastoreItem xmlns:ds="http://schemas.openxmlformats.org/officeDocument/2006/customXml" ds:itemID="{CED08F06-EB73-43CF-AF8F-E983683063F3}">
+<ds:datastoreItem xmlns:ds="http://schemas.openxmlformats.org/officeDocument/2006/customXml" ds:itemID="{5CD2B995-3E31-4F43-9E5F-B40FAE28B36E}">
   <ds:schemaRefs>
     <ds:schemaRef ds:uri="http://schemas.openxmlformats.org/officeDocument/2006/bibliography"/>
   </ds:schemaRefs>

</xml_diff>